<commit_message>
field permit expedient number added
</commit_message>
<xml_diff>
--- a/doc/full_document_revised_clean.docx
+++ b/doc/full_document_revised_clean.docx
@@ -1028,19 +1028,7 @@
           <w:rPr>
             <w:rStyle w:val="Hipervnculo"/>
           </w:rPr>
-          <w:t>https://zenodo.org/doi/10.5281/zenodo.11242</w:t>
-        </w:r>
-        <w:r>
-          <w:rPr>
-            <w:rStyle w:val="Hipervnculo"/>
-          </w:rPr>
-          <w:t>6</w:t>
-        </w:r>
-        <w:r>
-          <w:rPr>
-            <w:rStyle w:val="Hipervnculo"/>
-          </w:rPr>
-          <w:t>75</w:t>
+          <w:t>https://zenodo.org/doi/10.5281/zenodo.11242675</w:t>
         </w:r>
       </w:hyperlink>
       <w:r>
@@ -1049,8 +1037,6 @@
       <w:r>
         <w:t>.</w:t>
       </w:r>
-      <w:bookmarkStart w:id="1" w:name="_GoBack"/>
-      <w:bookmarkEnd w:id="1"/>
     </w:p>
     <w:p>
       <w:pPr>
@@ -1262,7 +1248,15 @@
           <w:color w:val="000000" w:themeColor="text1"/>
           <w:lang w:eastAsia="ca-ES"/>
         </w:rPr>
-        <w:t>Mediterranean</w:t>
+        <w:t>m</w:t>
+      </w:r>
+      <w:r>
+        <w:rPr>
+          <w:rFonts w:eastAsia="Times New Roman" w:cstheme="minorHAnsi"/>
+          <w:color w:val="000000" w:themeColor="text1"/>
+          <w:lang w:eastAsia="ca-ES"/>
+        </w:rPr>
+        <w:t>editerranean</w:t>
       </w:r>
       <w:r>
         <w:rPr>
@@ -1725,7 +1719,15 @@
           <w:color w:val="000000" w:themeColor="text1"/>
           <w:lang w:eastAsia="ca-ES"/>
         </w:rPr>
-        <w:t>Mediterranean</w:t>
+        <w:t>m</w:t>
+      </w:r>
+      <w:r>
+        <w:rPr>
+          <w:rFonts w:eastAsia="Times New Roman" w:cstheme="minorHAnsi"/>
+          <w:color w:val="000000" w:themeColor="text1"/>
+          <w:lang w:eastAsia="ca-ES"/>
+        </w:rPr>
+        <w:t>editerranean</w:t>
       </w:r>
       <w:r>
         <w:rPr>
@@ -1909,7 +1911,23 @@
           <w:color w:val="000000" w:themeColor="text1"/>
           <w:lang w:eastAsia="ca-ES"/>
         </w:rPr>
-        <w:t>with potential disrupting effects on cold-adapted plant communities.</w:t>
+        <w:t xml:space="preserve">with potential disrupting effects on cold-adapted </w:t>
+      </w:r>
+      <w:r>
+        <w:rPr>
+          <w:rFonts w:eastAsia="Times New Roman" w:cstheme="minorHAnsi"/>
+          <w:color w:val="000000" w:themeColor="text1"/>
+          <w:lang w:eastAsia="ca-ES"/>
+        </w:rPr>
+        <w:t>species with strict germination requirements</w:t>
+      </w:r>
+      <w:r>
+        <w:rPr>
+          <w:rFonts w:eastAsia="Times New Roman" w:cstheme="minorHAnsi"/>
+          <w:color w:val="000000" w:themeColor="text1"/>
+          <w:lang w:eastAsia="ca-ES"/>
+        </w:rPr>
+        <w:t>.</w:t>
       </w:r>
       <w:r>
         <w:rPr>
@@ -2072,7 +2090,7 @@
           <w:bdr w:val="none" w:sz="0" w:space="0" w:color="auto" w:frame="1"/>
           <w:lang w:val="fr-FR" w:eastAsia="ca-ES"/>
         </w:rPr>
-        <w:t>Mediterranean</w:t>
+        <w:t>m</w:t>
       </w:r>
       <w:r>
         <w:rPr>
@@ -2080,60 +2098,68 @@
           <w:bdr w:val="none" w:sz="0" w:space="0" w:color="auto" w:frame="1"/>
           <w:lang w:val="fr-FR" w:eastAsia="ca-ES"/>
         </w:rPr>
-        <w:t xml:space="preserve"> alpine, </w:t>
-      </w:r>
-      <w:proofErr w:type="spellStart"/>
+        <w:t>editerranean</w:t>
+      </w:r>
       <w:r>
         <w:rPr>
           <w:rFonts w:eastAsia="Times New Roman"/>
           <w:bdr w:val="none" w:sz="0" w:space="0" w:color="auto" w:frame="1"/>
           <w:lang w:val="fr-FR" w:eastAsia="ca-ES"/>
         </w:rPr>
-        <w:t>temperate</w:t>
-      </w:r>
-      <w:proofErr w:type="spellEnd"/>
+        <w:t xml:space="preserve"> alpine, </w:t>
+      </w:r>
+      <w:proofErr w:type="spellStart"/>
       <w:r>
         <w:rPr>
           <w:rFonts w:eastAsia="Times New Roman"/>
           <w:bdr w:val="none" w:sz="0" w:space="0" w:color="auto" w:frame="1"/>
           <w:lang w:val="fr-FR" w:eastAsia="ca-ES"/>
         </w:rPr>
-        <w:t xml:space="preserve"> alpine, reproductive </w:t>
-      </w:r>
-      <w:proofErr w:type="spellStart"/>
+        <w:t>temperate</w:t>
+      </w:r>
+      <w:proofErr w:type="spellEnd"/>
       <w:r>
         <w:rPr>
           <w:rFonts w:eastAsia="Times New Roman"/>
           <w:bdr w:val="none" w:sz="0" w:space="0" w:color="auto" w:frame="1"/>
           <w:lang w:val="fr-FR" w:eastAsia="ca-ES"/>
         </w:rPr>
-        <w:t>ecology</w:t>
-      </w:r>
-      <w:proofErr w:type="spellEnd"/>
+        <w:t xml:space="preserve"> alpine, reproductive </w:t>
+      </w:r>
+      <w:proofErr w:type="spellStart"/>
       <w:r>
         <w:rPr>
           <w:rFonts w:eastAsia="Times New Roman"/>
           <w:bdr w:val="none" w:sz="0" w:space="0" w:color="auto" w:frame="1"/>
           <w:lang w:val="fr-FR" w:eastAsia="ca-ES"/>
         </w:rPr>
-        <w:t xml:space="preserve">, reproductive </w:t>
-      </w:r>
-      <w:proofErr w:type="spellStart"/>
+        <w:t>ecology</w:t>
+      </w:r>
+      <w:proofErr w:type="spellEnd"/>
       <w:r>
         <w:rPr>
           <w:rFonts w:eastAsia="Times New Roman"/>
           <w:bdr w:val="none" w:sz="0" w:space="0" w:color="auto" w:frame="1"/>
           <w:lang w:val="fr-FR" w:eastAsia="ca-ES"/>
         </w:rPr>
-        <w:t>phenology</w:t>
-      </w:r>
-      <w:proofErr w:type="spellEnd"/>
+        <w:t xml:space="preserve">, reproductive </w:t>
+      </w:r>
+      <w:proofErr w:type="spellStart"/>
       <w:r>
         <w:rPr>
           <w:rFonts w:eastAsia="Times New Roman"/>
           <w:bdr w:val="none" w:sz="0" w:space="0" w:color="auto" w:frame="1"/>
           <w:lang w:val="fr-FR" w:eastAsia="ca-ES"/>
         </w:rPr>
+        <w:t>phenology</w:t>
+      </w:r>
+      <w:proofErr w:type="spellEnd"/>
+      <w:r>
+        <w:rPr>
+          <w:rFonts w:eastAsia="Times New Roman"/>
+          <w:bdr w:val="none" w:sz="0" w:space="0" w:color="auto" w:frame="1"/>
+          <w:lang w:val="fr-FR" w:eastAsia="ca-ES"/>
+        </w:rPr>
         <w:t>.</w:t>
       </w:r>
       <w:r>
@@ -2210,7 +2236,43 @@
         <w:rPr>
           <w:lang w:val="es-ES" w:eastAsia="ca-ES"/>
         </w:rPr>
-        <w:t xml:space="preserve"> En plantas terrestres, la regeneración depende de la habilidad de las semillas para germinar en las condiciones climáticas más favorables. Por tanto, entender la fenología de la germinación es crucial para predecir respuestas de las plantas a cambios ambientales. Sin embargo, hay una considerable falta de conocimiento sobre como las condiciones </w:t>
+        <w:t xml:space="preserve"> En plantas terrestres, la regeneración depende de la habilidad de las semillas para germinar en las condiciones climáticas más favorables. Por </w:t>
+      </w:r>
+      <w:r>
+        <w:rPr>
+          <w:lang w:val="es-ES" w:eastAsia="ca-ES"/>
+        </w:rPr>
+        <w:t xml:space="preserve">lo </w:t>
+      </w:r>
+      <w:r>
+        <w:rPr>
+          <w:lang w:val="es-ES" w:eastAsia="ca-ES"/>
+        </w:rPr>
+        <w:t xml:space="preserve">tanto, entender la fenología de la germinación es crucial para predecir </w:t>
+      </w:r>
+      <w:r>
+        <w:rPr>
+          <w:lang w:val="es-ES" w:eastAsia="ca-ES"/>
+        </w:rPr>
+        <w:t xml:space="preserve">las </w:t>
+      </w:r>
+      <w:r>
+        <w:rPr>
+          <w:lang w:val="es-ES" w:eastAsia="ca-ES"/>
+        </w:rPr>
+        <w:t xml:space="preserve">respuestas de las plantas </w:t>
+      </w:r>
+      <w:r>
+        <w:rPr>
+          <w:lang w:val="es-ES" w:eastAsia="ca-ES"/>
+        </w:rPr>
+        <w:t xml:space="preserve">frente </w:t>
+      </w:r>
+      <w:r>
+        <w:rPr>
+          <w:lang w:val="es-ES" w:eastAsia="ca-ES"/>
+        </w:rPr>
+        <w:t xml:space="preserve">a cambios ambientales. Sin embargo, hay una considerable falta de conocimiento sobre como las condiciones </w:t>
       </w:r>
       <w:proofErr w:type="spellStart"/>
       <w:r>
@@ -2251,16 +2313,32 @@
         <w:rPr>
           <w:lang w:val="es-ES" w:eastAsia="ca-ES"/>
         </w:rPr>
-        <w:t xml:space="preserve">En este estudio, investigamos la fenología de la germinación de plantas alpinas en gradientes de nieve a través de una nueva metodología para poder predecir la resiliencia de las comunidades alpinas al cambio climático. Realizamos un experimento estacional continuo con semillas frescas para investigar la fenología de la germinación de 54 especies que coocurren en comunidades alpinas </w:t>
-      </w:r>
-      <w:proofErr w:type="spellStart"/>
+        <w:t xml:space="preserve">En este estudio, investigamos la fenología de la germinación de plantas alpinas en gradientes de nieve a través de una nueva metodología </w:t>
+      </w:r>
       <w:r>
         <w:rPr>
           <w:lang w:val="es-ES" w:eastAsia="ca-ES"/>
         </w:rPr>
-        <w:t>Mediterraneas</w:t>
-      </w:r>
-      <w:proofErr w:type="spellEnd"/>
+        <w:t xml:space="preserve">como herramienta </w:t>
+      </w:r>
+      <w:r>
+        <w:rPr>
+          <w:lang w:val="es-ES" w:eastAsia="ca-ES"/>
+        </w:rPr>
+        <w:t xml:space="preserve">para predecir la resiliencia de las comunidades alpinas al cambio climático. Realizamos un experimento estacional continuo con semillas frescas para investigar la fenología de la germinación de 54 especies que coocurren en comunidades alpinas </w:t>
+      </w:r>
+      <w:r>
+        <w:rPr>
+          <w:lang w:val="es-ES" w:eastAsia="ca-ES"/>
+        </w:rPr>
+        <w:t>m</w:t>
+      </w:r>
+      <w:r>
+        <w:rPr>
+          <w:lang w:val="es-ES" w:eastAsia="ca-ES"/>
+        </w:rPr>
+        <w:t>editerráneas</w:t>
+      </w:r>
       <w:r>
         <w:rPr>
           <w:lang w:val="es-ES" w:eastAsia="ca-ES"/>
@@ -2398,7 +2476,19 @@
         <w:rPr>
           <w:lang w:val="es-ES" w:eastAsia="ca-ES"/>
         </w:rPr>
-        <w:t xml:space="preserve">Síntesis. Nuestro estudio combina innovadora experimentación de laboratorio con datos de campo para abordar el estudio de la fenología de la germinación en áreas alpinas con abruptos gradientes </w:t>
+        <w:t xml:space="preserve">Síntesis. Nuestro estudio combina innovadora experimentación de laboratorio con datos de campo </w:t>
+      </w:r>
+      <w:r>
+        <w:rPr>
+          <w:lang w:val="es-ES" w:eastAsia="ca-ES"/>
+        </w:rPr>
+        <w:t xml:space="preserve">precisos </w:t>
+      </w:r>
+      <w:r>
+        <w:rPr>
+          <w:lang w:val="es-ES" w:eastAsia="ca-ES"/>
+        </w:rPr>
+        <w:t xml:space="preserve">para abordar el estudio de la fenología de la germinación en áreas alpinas con abruptos gradientes </w:t>
       </w:r>
       <w:proofErr w:type="spellStart"/>
       <w:r>
@@ -2412,7 +2502,19 @@
         <w:rPr>
           <w:lang w:val="es-ES" w:eastAsia="ca-ES"/>
         </w:rPr>
-        <w:t xml:space="preserve">. Los resultados sugieren una tendencia cuantificable en la fenología de la germinación debido a estos gradientes. En condiciones más cálidas y con poca nieve, se espera que las especies alpinas adelanten su germinación una media de 52 días, con potenciales efectos negativos en aquellas especies adaptadas a germinar en condiciones más frías. Nuestros resultados indican que la fenología en la regeneración es un proceso crucial para determinar las relaciones entre plantas y ambiente en zonas alpinas de latitud media, con importantes impactos en el establecimiento de las plantas y en los riesgos de extinción bajo condiciones </w:t>
+        <w:t xml:space="preserve">. Los resultados sugieren una tendencia cuantificable en la fenología de la germinación debido a estos gradientes. En condiciones más cálidas y con poca nieve, se espera que las especies alpinas adelanten su germinación una media de 52 días, con potenciales efectos negativos en aquellas especies </w:t>
+      </w:r>
+      <w:r>
+        <w:rPr>
+          <w:lang w:val="es-ES" w:eastAsia="ca-ES"/>
+        </w:rPr>
+        <w:t xml:space="preserve">y comunidades </w:t>
+      </w:r>
+      <w:r>
+        <w:rPr>
+          <w:lang w:val="es-ES" w:eastAsia="ca-ES"/>
+        </w:rPr>
+        <w:t xml:space="preserve">adaptadas a germinar en condiciones más frías. Nuestros resultados indican que la fenología en la regeneración es un proceso crucial para determinar las relaciones entre plantas y ambiente en zonas alpinas de latitud media, con importantes impactos en el establecimiento de las plantas y en los riesgos de extinción bajo condiciones </w:t>
       </w:r>
       <w:proofErr w:type="spellStart"/>
       <w:r>
@@ -4949,7 +5051,15 @@
           <w:color w:val="000000"/>
           <w:lang w:eastAsia="ca-ES"/>
         </w:rPr>
-        <w:t>mediterranean</w:t>
+        <w:t>m</w:t>
+      </w:r>
+      <w:r>
+        <w:rPr>
+          <w:rFonts w:eastAsia="Times New Roman" w:cstheme="minorHAnsi"/>
+          <w:color w:val="000000"/>
+          <w:lang w:eastAsia="ca-ES"/>
+        </w:rPr>
+        <w:t>editerranean</w:t>
       </w:r>
       <w:r>
         <w:rPr>
@@ -6930,7 +7040,15 @@
           <w:color w:val="000000"/>
           <w:lang w:eastAsia="ca-ES"/>
         </w:rPr>
-        <w:t>mediterranean</w:t>
+        <w:t>M</w:t>
+      </w:r>
+      <w:r>
+        <w:rPr>
+          <w:rFonts w:eastAsia="Times New Roman" w:cstheme="minorHAnsi"/>
+          <w:color w:val="000000"/>
+          <w:lang w:eastAsia="ca-ES"/>
+        </w:rPr>
+        <w:t>editerranean</w:t>
       </w:r>
       <w:r>
         <w:rPr>
@@ -8147,7 +8265,15 @@
           <w:color w:val="000000"/>
           <w:lang w:eastAsia="ca-ES"/>
         </w:rPr>
-        <w:t>Mediterranean</w:t>
+        <w:t>m</w:t>
+      </w:r>
+      <w:r>
+        <w:rPr>
+          <w:rFonts w:eastAsia="Times New Roman" w:cstheme="minorHAnsi"/>
+          <w:color w:val="000000"/>
+          <w:lang w:eastAsia="ca-ES"/>
+        </w:rPr>
+        <w:t>editerranean</w:t>
       </w:r>
       <w:r>
         <w:rPr>
@@ -8233,7 +8359,13 @@
         <w:rPr>
           <w:rFonts w:eastAsia="Arial" w:cstheme="minorHAnsi"/>
         </w:rPr>
-        <w:t>Mediterranean</w:t>
+        <w:t>m</w:t>
+      </w:r>
+      <w:r>
+        <w:rPr>
+          <w:rFonts w:eastAsia="Arial" w:cstheme="minorHAnsi"/>
+        </w:rPr>
+        <w:t>editerranean</w:t>
       </w:r>
       <w:r>
         <w:rPr>
@@ -13554,6 +13686,39 @@
         </w:rPr>
         <w:t>.</w:t>
       </w:r>
+      <w:r>
+        <w:rPr>
+          <w:rFonts w:cstheme="minorHAnsi"/>
+        </w:rPr>
+        <w:t xml:space="preserve"> </w:t>
+      </w:r>
+      <w:r>
+        <w:rPr>
+          <w:rFonts w:cstheme="minorHAnsi"/>
+          <w:color w:val="FF0000"/>
+        </w:rPr>
+        <w:t xml:space="preserve">Seed collection and field sowing experiment permits were </w:t>
+      </w:r>
+      <w:r>
+        <w:rPr>
+          <w:rFonts w:cstheme="minorHAnsi"/>
+        </w:rPr>
+        <w:t>o</w:t>
+      </w:r>
+      <w:bookmarkStart w:id="1" w:name="_GoBack"/>
+      <w:bookmarkEnd w:id="1"/>
+      <w:r>
+        <w:rPr>
+          <w:rFonts w:cstheme="minorHAnsi"/>
+        </w:rPr>
+        <w:t>nly</w:t>
+      </w:r>
+      <w:r>
+        <w:rPr>
+          <w:rFonts w:cstheme="minorHAnsi"/>
+        </w:rPr>
+        <w:t xml:space="preserve"> necessary for the temperate community because it was within a National Park (expedient number: CO/09/203/2021). </w:t>
+      </w:r>
     </w:p>
     <w:p>
       <w:pPr>
@@ -15100,7 +15265,16 @@
           <w:color w:val="000000"/>
           <w:lang w:eastAsia="ca-ES"/>
         </w:rPr>
-        <w:t xml:space="preserve"> with binomial family</w:t>
+        <w:t xml:space="preserve"> </w:t>
+      </w:r>
+      <w:r>
+        <w:rPr>
+          <w:rFonts w:eastAsia="Times New Roman" w:cstheme="minorHAnsi"/>
+          <w:color w:val="000000"/>
+          <w:lang w:eastAsia="ca-ES"/>
+        </w:rPr>
+        <w:lastRenderedPageBreak/>
+        <w:t>with binomial family</w:t>
       </w:r>
       <w:r>
         <w:rPr>
@@ -15191,7 +15365,6 @@
           <w:bdr w:val="none" w:sz="0" w:space="0" w:color="auto" w:frame="1"/>
           <w:lang w:eastAsia="ca-ES"/>
         </w:rPr>
-        <w:lastRenderedPageBreak/>
         <w:t>Results</w:t>
       </w:r>
     </w:p>
@@ -15849,6 +16022,7 @@
         <w:t xml:space="preserve">reached </w:t>
       </w:r>
       <w:r>
+        <w:lastRenderedPageBreak/>
         <w:t xml:space="preserve">60 days </w:t>
       </w:r>
       <w:r>
@@ -15916,11 +16090,7 @@
         <w:t xml:space="preserve">). </w:t>
       </w:r>
       <w:r>
-        <w:t xml:space="preserve">The only </w:t>
-      </w:r>
-      <w:r>
-        <w:lastRenderedPageBreak/>
-        <w:t>exceptions were two annual species (</w:t>
+        <w:t>The only exceptions were two annual species (</w:t>
       </w:r>
       <w:proofErr w:type="spellStart"/>
       <w:r>
@@ -16617,7 +16787,10 @@
         <w:t xml:space="preserve">. As expected, autumn germination was significantly higher in the </w:t>
       </w:r>
       <w:r>
-        <w:t>Mediterranean</w:t>
+        <w:t>m</w:t>
+      </w:r>
+      <w:r>
+        <w:t>editerranean</w:t>
       </w:r>
       <w:r>
         <w:t xml:space="preserve"> rather than in </w:t>
@@ -16698,7 +16871,10 @@
         <w:t xml:space="preserve">higher in the </w:t>
       </w:r>
       <w:r>
-        <w:t>Mediterranean</w:t>
+        <w:t>m</w:t>
+      </w:r>
+      <w:r>
+        <w:t>editerranean</w:t>
       </w:r>
       <w:r>
         <w:t xml:space="preserve"> </w:t>
@@ -16749,7 +16925,11 @@
         <w:t>s</w:t>
       </w:r>
       <w:r>
-        <w:t xml:space="preserve"> we also found a significant interaction term between </w:t>
+        <w:t xml:space="preserve"> </w:t>
+      </w:r>
+      <w:r>
+        <w:lastRenderedPageBreak/>
+        <w:t xml:space="preserve">we also found a significant interaction term between </w:t>
       </w:r>
       <w:r>
         <w:t>climate regime</w:t>
@@ -16779,7 +16959,6 @@
         <w:t xml:space="preserve"> in snowbed </w:t>
       </w:r>
       <w:r>
-        <w:lastRenderedPageBreak/>
         <w:t xml:space="preserve">climate regime </w:t>
       </w:r>
       <w:r>
@@ -17623,7 +17802,14 @@
         <w:rPr>
           <w:rFonts w:cstheme="minorHAnsi"/>
         </w:rPr>
-        <w:t xml:space="preserve">season, lower total germination, and higher germination in </w:t>
+        <w:t xml:space="preserve">season, lower </w:t>
+      </w:r>
+      <w:r>
+        <w:rPr>
+          <w:rFonts w:cstheme="minorHAnsi"/>
+        </w:rPr>
+        <w:lastRenderedPageBreak/>
+        <w:t xml:space="preserve">total germination, and higher germination in </w:t>
       </w:r>
       <w:r>
         <w:rPr>
@@ -17737,14 +17923,7 @@
         <w:rPr>
           <w:rFonts w:cstheme="minorHAnsi"/>
         </w:rPr>
-        <w:t xml:space="preserve">are an </w:t>
-      </w:r>
-      <w:r>
-        <w:rPr>
-          <w:rFonts w:cstheme="minorHAnsi"/>
-        </w:rPr>
-        <w:lastRenderedPageBreak/>
-        <w:t>important source of variation in germination</w:t>
+        <w:t>are an important source of variation in germination</w:t>
       </w:r>
       <w:r>
         <w:rPr>
@@ -19015,7 +19194,23 @@
           <w:color w:val="000000"/>
           <w:lang w:eastAsia="ca-ES"/>
         </w:rPr>
-        <w:t xml:space="preserve">evertheless, this delay </w:t>
+        <w:t xml:space="preserve">evertheless, </w:t>
+      </w:r>
+      <w:r>
+        <w:rPr>
+          <w:rFonts w:eastAsia="Times New Roman" w:cstheme="minorHAnsi"/>
+          <w:color w:val="000000"/>
+          <w:lang w:eastAsia="ca-ES"/>
+        </w:rPr>
+        <w:t>however the</w:t>
+      </w:r>
+      <w:r>
+        <w:rPr>
+          <w:rFonts w:eastAsia="Times New Roman" w:cstheme="minorHAnsi"/>
+          <w:color w:val="000000"/>
+          <w:lang w:eastAsia="ca-ES"/>
+        </w:rPr>
+        <w:t xml:space="preserve"> delay </w:t>
       </w:r>
       <w:proofErr w:type="gramStart"/>
       <w:r>
@@ -19147,6 +19342,32 @@
           <w:color w:val="000000"/>
           <w:lang w:eastAsia="ca-ES"/>
         </w:rPr>
+        <w:t xml:space="preserve"> (</w:t>
+      </w:r>
+      <w:proofErr w:type="spellStart"/>
+      <w:r>
+        <w:rPr>
+          <w:rFonts w:eastAsia="Times New Roman" w:cstheme="minorHAnsi"/>
+          <w:color w:val="000000"/>
+          <w:lang w:eastAsia="ca-ES"/>
+        </w:rPr>
+        <w:t>i.e</w:t>
+      </w:r>
+      <w:proofErr w:type="spellEnd"/>
+      <w:r>
+        <w:rPr>
+          <w:rFonts w:eastAsia="Times New Roman" w:cstheme="minorHAnsi"/>
+          <w:color w:val="000000"/>
+          <w:lang w:eastAsia="ca-ES"/>
+        </w:rPr>
+        <w:t xml:space="preserve"> spring)</w:t>
+      </w:r>
+      <w:r>
+        <w:rPr>
+          <w:rFonts w:eastAsia="Times New Roman" w:cstheme="minorHAnsi"/>
+          <w:color w:val="000000"/>
+          <w:lang w:eastAsia="ca-ES"/>
+        </w:rPr>
         <w:t xml:space="preserve"> </w:t>
       </w:r>
       <w:r>
@@ -19196,6 +19417,14 @@
           <w:lang w:eastAsia="ca-ES"/>
         </w:rPr>
         <w:t>late growing season</w:t>
+      </w:r>
+      <w:r>
+        <w:rPr>
+          <w:rFonts w:eastAsia="Times New Roman" w:cstheme="minorHAnsi"/>
+          <w:color w:val="000000"/>
+          <w:lang w:eastAsia="ca-ES"/>
+        </w:rPr>
+        <w:t xml:space="preserve"> (i.e. summer)</w:t>
       </w:r>
       <w:r>
         <w:rPr>
@@ -21472,7 +21701,13 @@
         <w:rPr>
           <w:rFonts w:cstheme="minorHAnsi"/>
         </w:rPr>
-        <w:t>Mediterranean</w:t>
+        <w:t>m</w:t>
+      </w:r>
+      <w:r>
+        <w:rPr>
+          <w:rFonts w:cstheme="minorHAnsi"/>
+        </w:rPr>
+        <w:t>editerranean</w:t>
       </w:r>
       <w:r>
         <w:rPr>
@@ -22293,7 +22528,13 @@
         <w:rPr>
           <w:rFonts w:cstheme="minorHAnsi"/>
         </w:rPr>
-        <w:t>Mediterranean</w:t>
+        <w:t>m</w:t>
+      </w:r>
+      <w:r>
+        <w:rPr>
+          <w:rFonts w:cstheme="minorHAnsi"/>
+        </w:rPr>
+        <w:t>editerranean</w:t>
       </w:r>
       <w:r>
         <w:rPr>
@@ -22313,26 +22554,36 @@
         </w:rPr>
         <w:t xml:space="preserve"> showed the highest germination in autumn and earlier in the growing season, following the previously described “</w:t>
       </w:r>
-      <w:proofErr w:type="spellStart"/>
-      <w:r>
-        <w:rPr>
-          <w:rFonts w:cstheme="minorHAnsi"/>
-        </w:rPr>
-        <w:t>Mediterraneanmediterranean</w:t>
-      </w:r>
-      <w:proofErr w:type="spellEnd"/>
-      <w:r>
-        <w:rPr>
-          <w:rFonts w:cstheme="minorHAnsi"/>
-        </w:rPr>
-        <w:t xml:space="preserve"> </w:t>
+      <w:r>
+        <w:rPr>
+          <w:rFonts w:cstheme="minorHAnsi"/>
+        </w:rPr>
+        <w:t>m</w:t>
+      </w:r>
+      <w:r>
+        <w:rPr>
+          <w:rFonts w:cstheme="minorHAnsi"/>
+        </w:rPr>
+        <w:t>editerranean</w:t>
+      </w:r>
+      <w:r>
+        <w:rPr>
+          <w:rFonts w:cstheme="minorHAnsi"/>
+        </w:rPr>
+        <w:t xml:space="preserve"> </w:t>
+      </w:r>
+      <w:r>
+        <w:rPr>
+          <w:rFonts w:cstheme="minorHAnsi"/>
+        </w:rPr>
+        <w:t xml:space="preserve">germination </w:t>
       </w:r>
       <w:r>
         <w:rPr>
           <w:rFonts w:cstheme="minorHAnsi"/>
         </w:rPr>
         <w:lastRenderedPageBreak/>
-        <w:t xml:space="preserve">germination syndrome” </w:t>
+        <w:t xml:space="preserve">syndrome” </w:t>
       </w:r>
       <w:r>
         <w:rPr>
@@ -22592,7 +22843,15 @@
           <w:color w:val="000000"/>
           <w:lang w:eastAsia="ca-ES"/>
         </w:rPr>
-        <w:t>Mediterranean</w:t>
+        <w:t>m</w:t>
+      </w:r>
+      <w:r>
+        <w:rPr>
+          <w:rFonts w:eastAsia="Times New Roman" w:cstheme="minorHAnsi"/>
+          <w:color w:val="000000"/>
+          <w:lang w:eastAsia="ca-ES"/>
+        </w:rPr>
+        <w:t>editerranean</w:t>
       </w:r>
       <w:r>
         <w:rPr>
@@ -22692,7 +22951,15 @@
           <w:color w:val="000000"/>
           <w:lang w:eastAsia="ca-ES"/>
         </w:rPr>
-        <w:t>Mediterranean</w:t>
+        <w:t>m</w:t>
+      </w:r>
+      <w:r>
+        <w:rPr>
+          <w:rFonts w:eastAsia="Times New Roman" w:cstheme="minorHAnsi"/>
+          <w:color w:val="000000"/>
+          <w:lang w:eastAsia="ca-ES"/>
+        </w:rPr>
+        <w:t>editerranean</w:t>
       </w:r>
       <w:r>
         <w:rPr>
@@ -23332,6 +23599,14 @@
           <w:color w:val="000000"/>
           <w:lang w:eastAsia="ca-ES"/>
         </w:rPr>
+        <w:t xml:space="preserve"> gradients</w:t>
+      </w:r>
+      <w:r>
+        <w:rPr>
+          <w:rFonts w:eastAsia="Times New Roman" w:cstheme="minorHAnsi"/>
+          <w:color w:val="000000"/>
+          <w:lang w:eastAsia="ca-ES"/>
+        </w:rPr>
         <w:t xml:space="preserve">. </w:t>
       </w:r>
       <w:r>
@@ -23789,56 +24064,56 @@
         <w:rPr>
           <w:lang w:eastAsia="ca-ES"/>
         </w:rPr>
-        <w:t xml:space="preserve">the influence of </w:t>
+        <w:t xml:space="preserve">the influence of microclimatic variation on </w:t>
+      </w:r>
+      <w:r>
+        <w:rPr>
+          <w:lang w:eastAsia="ca-ES"/>
+        </w:rPr>
+        <w:t>germination phenology</w:t>
+      </w:r>
+      <w:r>
+        <w:rPr>
+          <w:lang w:eastAsia="ca-ES"/>
+        </w:rPr>
+        <w:t xml:space="preserve"> in alpine </w:t>
+      </w:r>
+      <w:r>
+        <w:rPr>
+          <w:lang w:eastAsia="ca-ES"/>
+        </w:rPr>
+        <w:t>eco</w:t>
+      </w:r>
+      <w:r>
+        <w:rPr>
+          <w:lang w:eastAsia="ca-ES"/>
+        </w:rPr>
+        <w:t>systems.</w:t>
+      </w:r>
+      <w:r>
+        <w:rPr>
+          <w:lang w:eastAsia="ca-ES"/>
+        </w:rPr>
+        <w:t xml:space="preserve"> </w:t>
+      </w:r>
+      <w:r>
+        <w:rPr>
+          <w:lang w:eastAsia="ca-ES"/>
+        </w:rPr>
+        <w:t>Overall, o</w:t>
+      </w:r>
+      <w:r>
+        <w:rPr>
+          <w:lang w:eastAsia="ca-ES"/>
+        </w:rPr>
+        <w:t xml:space="preserve">ur results </w:t>
       </w:r>
       <w:r>
         <w:rPr>
           <w:lang w:eastAsia="ca-ES"/>
         </w:rPr>
         <w:lastRenderedPageBreak/>
-        <w:t xml:space="preserve">microclimatic variation on </w:t>
-      </w:r>
-      <w:r>
-        <w:rPr>
-          <w:lang w:eastAsia="ca-ES"/>
-        </w:rPr>
-        <w:t>germination phenology</w:t>
-      </w:r>
-      <w:r>
-        <w:rPr>
-          <w:lang w:eastAsia="ca-ES"/>
-        </w:rPr>
-        <w:t xml:space="preserve"> in alpine </w:t>
-      </w:r>
-      <w:r>
-        <w:rPr>
-          <w:lang w:eastAsia="ca-ES"/>
-        </w:rPr>
-        <w:t>eco</w:t>
-      </w:r>
-      <w:r>
-        <w:rPr>
-          <w:lang w:eastAsia="ca-ES"/>
-        </w:rPr>
-        <w:t>systems.</w:t>
-      </w:r>
-      <w:r>
-        <w:rPr>
-          <w:lang w:eastAsia="ca-ES"/>
-        </w:rPr>
-        <w:t xml:space="preserve"> </w:t>
-      </w:r>
-      <w:r>
-        <w:rPr>
-          <w:lang w:eastAsia="ca-ES"/>
-        </w:rPr>
-        <w:t>Overall, o</w:t>
-      </w:r>
-      <w:r>
-        <w:rPr>
-          <w:lang w:eastAsia="ca-ES"/>
-        </w:rPr>
-        <w:t>ur results suggest a generalizable and quantifiable phenological shift in the germination of alpine plants along microclimatic gradients</w:t>
+        <w:t>suggest a generalizable and quantifiable phenological shift in the germination of alpine plants along microclimatic gradients</w:t>
       </w:r>
       <w:r>
         <w:rPr>
@@ -24553,7 +24828,13 @@
         <w:rPr>
           <w:lang w:eastAsia="ca-ES"/>
         </w:rPr>
-        <w:t>Mediterranean</w:t>
+        <w:t>m</w:t>
+      </w:r>
+      <w:r>
+        <w:rPr>
+          <w:lang w:eastAsia="ca-ES"/>
+        </w:rPr>
+        <w:t>editerranean</w:t>
       </w:r>
       <w:r>
         <w:rPr>
@@ -24730,7 +25011,6 @@
           <w:rFonts w:ascii="Calibri" w:hAnsi="Calibri" w:cs="Calibri"/>
           <w:noProof/>
         </w:rPr>
-        <w:lastRenderedPageBreak/>
         <w:t xml:space="preserve">Billings, W. D. and Mooney, H. A. (1968) ‘The ecology of arctic and alpine plants’, </w:t>
       </w:r>
       <w:r>
@@ -24740,7 +25020,17 @@
           <w:iCs/>
           <w:noProof/>
         </w:rPr>
-        <w:t>Biological Reviews</w:t>
+        <w:t xml:space="preserve">Biological </w:t>
+      </w:r>
+      <w:r>
+        <w:rPr>
+          <w:rFonts w:ascii="Calibri" w:hAnsi="Calibri" w:cs="Calibri"/>
+          <w:i/>
+          <w:iCs/>
+          <w:noProof/>
+        </w:rPr>
+        <w:lastRenderedPageBreak/>
+        <w:t>Reviews</w:t>
       </w:r>
       <w:r>
         <w:rPr>
@@ -25091,15 +25381,7 @@
           <w:rFonts w:ascii="Calibri" w:hAnsi="Calibri" w:cs="Calibri"/>
           <w:noProof/>
         </w:rPr>
-        <w:t>, 122(4), pp. 541–554. doi: 10.1111/j.1600-</w:t>
-      </w:r>
-      <w:r>
-        <w:rPr>
-          <w:rFonts w:ascii="Calibri" w:hAnsi="Calibri" w:cs="Calibri"/>
-          <w:noProof/>
-        </w:rPr>
-        <w:lastRenderedPageBreak/>
-        <w:t>0706.2012.20642.x.</w:t>
+        <w:t>, 122(4), pp. 541–554. doi: 10.1111/j.1600-0706.2012.20642.x.</w:t>
       </w:r>
     </w:p>
     <w:p>
@@ -25120,6 +25402,7 @@
           <w:noProof/>
           <w:lang w:val="es-ES"/>
         </w:rPr>
+        <w:lastRenderedPageBreak/>
         <w:t xml:space="preserve">Fernández-Pascual, E. </w:t>
       </w:r>
       <w:r>
@@ -25473,39 +25756,10 @@
           <w:rFonts w:ascii="Calibri" w:hAnsi="Calibri" w:cs="Calibri"/>
           <w:noProof/>
         </w:rPr>
-        <w:t xml:space="preserve">Graham, E. </w:t>
-      </w:r>
-      <w:r>
-        <w:rPr>
-          <w:rFonts w:ascii="Calibri" w:hAnsi="Calibri" w:cs="Calibri"/>
-          <w:i/>
-          <w:iCs/>
-          <w:noProof/>
-        </w:rPr>
-        <w:t>et al.</w:t>
-      </w:r>
-      <w:r>
-        <w:rPr>
-          <w:rFonts w:ascii="Calibri" w:hAnsi="Calibri" w:cs="Calibri"/>
-          <w:noProof/>
-        </w:rPr>
-        <w:t xml:space="preserve"> (2012) ‘Fine-scale patterns of soil and plant surface temperatures in an alpine fellfield habitat, white mountains, California’, </w:t>
-      </w:r>
-      <w:r>
-        <w:rPr>
-          <w:rFonts w:ascii="Calibri" w:hAnsi="Calibri" w:cs="Calibri"/>
-          <w:i/>
-          <w:iCs/>
-          <w:noProof/>
-        </w:rPr>
-        <w:t>Arctic, Antarctic, and Alpine Research</w:t>
-      </w:r>
-      <w:r>
-        <w:rPr>
-          <w:rFonts w:ascii="Calibri" w:hAnsi="Calibri" w:cs="Calibri"/>
-          <w:noProof/>
-        </w:rPr>
-        <w:t>, 44(3), pp. 288–295. doi: 10.1657/1938-4246-44.3.288.</w:t>
+        <w:t xml:space="preserve">Github repository with raw data, script and supplementary results. </w:t>
+      </w:r>
+      <w:r>
+        <w:t>https://github.com/clara-espinosa/Germination_phenology</w:t>
       </w:r>
     </w:p>
     <w:p>
@@ -25525,7 +25779,7 @@
           <w:rFonts w:ascii="Calibri" w:hAnsi="Calibri" w:cs="Calibri"/>
           <w:noProof/>
         </w:rPr>
-        <w:t xml:space="preserve">Graham, J. K., Smith, M. L. and Simons, A. M. (2014) ‘Experimental evolution of bet hedging under manipulated environmental uncertainty in Neurospora Crassa’, </w:t>
+        <w:t xml:space="preserve">Graham, E. </w:t>
       </w:r>
       <w:r>
         <w:rPr>
@@ -25534,14 +25788,30 @@
           <w:iCs/>
           <w:noProof/>
         </w:rPr>
-        <w:t>Proceedings of the Royal Society B: Biological Sciences</w:t>
+        <w:t>et al.</w:t>
       </w:r>
       <w:r>
         <w:rPr>
           <w:rFonts w:ascii="Calibri" w:hAnsi="Calibri" w:cs="Calibri"/>
           <w:noProof/>
         </w:rPr>
-        <w:t>, 281(1787). doi: 10.1098/rspb.2014.0706.</w:t>
+        <w:t xml:space="preserve"> (2012) ‘Fine-scale patterns of soil and plant surface temperatures in an alpine fellfield habitat, white mountains, California’, </w:t>
+      </w:r>
+      <w:r>
+        <w:rPr>
+          <w:rFonts w:ascii="Calibri" w:hAnsi="Calibri" w:cs="Calibri"/>
+          <w:i/>
+          <w:iCs/>
+          <w:noProof/>
+        </w:rPr>
+        <w:t>Arctic, Antarctic, and Alpine Research</w:t>
+      </w:r>
+      <w:r>
+        <w:rPr>
+          <w:rFonts w:ascii="Calibri" w:hAnsi="Calibri" w:cs="Calibri"/>
+          <w:noProof/>
+        </w:rPr>
+        <w:t>, 44(3), pp. 288–295. doi: 10.1657/1938-4246-44.3.288.</w:t>
       </w:r>
     </w:p>
     <w:p>
@@ -25560,10 +25830,8 @@
         <w:rPr>
           <w:rFonts w:ascii="Calibri" w:hAnsi="Calibri" w:cs="Calibri"/>
           <w:noProof/>
-          <w:lang w:val="fr-FR"/>
-        </w:rPr>
-        <w:lastRenderedPageBreak/>
-        <w:t xml:space="preserve">Gremer, J. R. </w:t>
+        </w:rPr>
+        <w:t xml:space="preserve">Graham, J. K., Smith, M. L. and Simons, A. M. (2014) ‘Experimental evolution of bet hedging under manipulated environmental uncertainty in Neurospora Crassa’, </w:t>
       </w:r>
       <w:r>
         <w:rPr>
@@ -25571,40 +25839,15 @@
           <w:i/>
           <w:iCs/>
           <w:noProof/>
-          <w:lang w:val="fr-FR"/>
-        </w:rPr>
-        <w:t>et al.</w:t>
+        </w:rPr>
+        <w:t>Proceedings of the Royal Society B: Biological Sciences</w:t>
       </w:r>
       <w:r>
         <w:rPr>
           <w:rFonts w:ascii="Calibri" w:hAnsi="Calibri" w:cs="Calibri"/>
           <w:noProof/>
-          <w:lang w:val="fr-FR"/>
-        </w:rPr>
-        <w:t xml:space="preserve"> </w:t>
-      </w:r>
-      <w:r>
-        <w:rPr>
-          <w:rFonts w:ascii="Calibri" w:hAnsi="Calibri" w:cs="Calibri"/>
-          <w:noProof/>
-        </w:rPr>
-        <w:t xml:space="preserve">(2020) ‘Variation in the seasonal germination niche across an elevational gradient: the role of germination cueing in current and future climates’, </w:t>
-      </w:r>
-      <w:r>
-        <w:rPr>
-          <w:rFonts w:ascii="Calibri" w:hAnsi="Calibri" w:cs="Calibri"/>
-          <w:i/>
-          <w:iCs/>
-          <w:noProof/>
-        </w:rPr>
-        <w:t>American Journal of Botany</w:t>
-      </w:r>
-      <w:r>
-        <w:rPr>
-          <w:rFonts w:ascii="Calibri" w:hAnsi="Calibri" w:cs="Calibri"/>
-          <w:noProof/>
-        </w:rPr>
-        <w:t>, 107(2), pp. 350–363. doi: 10.1002/ajb2.1425.</w:t>
+        </w:rPr>
+        <w:t>, 281(1787). doi: 10.1098/rspb.2014.0706.</w:t>
       </w:r>
     </w:p>
     <w:p>
@@ -25623,8 +25866,10 @@
         <w:rPr>
           <w:rFonts w:ascii="Calibri" w:hAnsi="Calibri" w:cs="Calibri"/>
           <w:noProof/>
-        </w:rPr>
-        <w:t xml:space="preserve">Gremer, J. R. and Venable, D. L. (2014) ‘Bet hedging in desert winter annual plants: Optimal germination strategies in a variable environment’, </w:t>
+          <w:lang w:val="fr-FR"/>
+        </w:rPr>
+        <w:lastRenderedPageBreak/>
+        <w:t xml:space="preserve">Gremer, J. R. </w:t>
       </w:r>
       <w:r>
         <w:rPr>
@@ -25632,15 +25877,40 @@
           <w:i/>
           <w:iCs/>
           <w:noProof/>
-        </w:rPr>
-        <w:t>Ecology Letters</w:t>
+          <w:lang w:val="fr-FR"/>
+        </w:rPr>
+        <w:t>et al.</w:t>
       </w:r>
       <w:r>
         <w:rPr>
           <w:rFonts w:ascii="Calibri" w:hAnsi="Calibri" w:cs="Calibri"/>
           <w:noProof/>
-        </w:rPr>
-        <w:t>, 17(3), pp. 380–387. doi: 10.1111/ele.12241.</w:t>
+          <w:lang w:val="fr-FR"/>
+        </w:rPr>
+        <w:t xml:space="preserve"> </w:t>
+      </w:r>
+      <w:r>
+        <w:rPr>
+          <w:rFonts w:ascii="Calibri" w:hAnsi="Calibri" w:cs="Calibri"/>
+          <w:noProof/>
+        </w:rPr>
+        <w:t xml:space="preserve">(2020) ‘Variation in the seasonal germination niche across an elevational gradient: the role of germination cueing in current and future climates’, </w:t>
+      </w:r>
+      <w:r>
+        <w:rPr>
+          <w:rFonts w:ascii="Calibri" w:hAnsi="Calibri" w:cs="Calibri"/>
+          <w:i/>
+          <w:iCs/>
+          <w:noProof/>
+        </w:rPr>
+        <w:t>American Journal of Botany</w:t>
+      </w:r>
+      <w:r>
+        <w:rPr>
+          <w:rFonts w:ascii="Calibri" w:hAnsi="Calibri" w:cs="Calibri"/>
+          <w:noProof/>
+        </w:rPr>
+        <w:t>, 107(2), pp. 350–363. doi: 10.1002/ajb2.1425.</w:t>
       </w:r>
     </w:p>
     <w:p>
@@ -25660,7 +25930,7 @@
           <w:rFonts w:ascii="Calibri" w:hAnsi="Calibri" w:cs="Calibri"/>
           <w:noProof/>
         </w:rPr>
-        <w:t xml:space="preserve">Hadfield, J. D. (2010) ‘MCMCglmm: MCMC Methods for Multi-Response GLMMs in R’, </w:t>
+        <w:t xml:space="preserve">Gremer, J. R. and Venable, D. L. (2014) ‘Bet hedging in desert winter annual plants: Optimal germination strategies in a variable environment’, </w:t>
       </w:r>
       <w:r>
         <w:rPr>
@@ -25669,14 +25939,14 @@
           <w:iCs/>
           <w:noProof/>
         </w:rPr>
-        <w:t>Journal of Statistical Software</w:t>
+        <w:t>Ecology Letters</w:t>
       </w:r>
       <w:r>
         <w:rPr>
           <w:rFonts w:ascii="Calibri" w:hAnsi="Calibri" w:cs="Calibri"/>
           <w:noProof/>
         </w:rPr>
-        <w:t>, 33(2), pp. 1–22. Available at: http://www.jstatsoft.org/.</w:t>
+        <w:t>, 17(3), pp. 380–387. doi: 10.1111/ele.12241.</w:t>
       </w:r>
     </w:p>
     <w:p>
@@ -25696,7 +25966,7 @@
           <w:rFonts w:ascii="Calibri" w:hAnsi="Calibri" w:cs="Calibri"/>
           <w:noProof/>
         </w:rPr>
-        <w:t xml:space="preserve">Hopp, R. J. (1974) ‘Plant Phenology Observation Networks’, in Lieth, H. (ed.) </w:t>
+        <w:t xml:space="preserve">Hadfield, J. D. (2010) ‘MCMCglmm: MCMC Methods for Multi-Response GLMMs in R’, </w:t>
       </w:r>
       <w:r>
         <w:rPr>
@@ -25705,14 +25975,14 @@
           <w:iCs/>
           <w:noProof/>
         </w:rPr>
-        <w:t>Phenology and Seasonality Modeling. Ecological Studies, vol 8.</w:t>
+        <w:t>Journal of Statistical Software</w:t>
       </w:r>
       <w:r>
         <w:rPr>
           <w:rFonts w:ascii="Calibri" w:hAnsi="Calibri" w:cs="Calibri"/>
           <w:noProof/>
         </w:rPr>
-        <w:t xml:space="preserve"> Berlin, Heidelberg: Springer. doi: https://doi.org/10.1007/978-3-642-51863-8_3.</w:t>
+        <w:t>, 33(2), pp. 1–22. Available at: http://www.jstatsoft.org/.</w:t>
       </w:r>
     </w:p>
     <w:p>
@@ -25731,9 +26001,8 @@
         <w:rPr>
           <w:rFonts w:ascii="Calibri" w:hAnsi="Calibri" w:cs="Calibri"/>
           <w:noProof/>
-          <w:lang w:val="es-ES"/>
-        </w:rPr>
-        <w:t xml:space="preserve">Hoyle, G. L. </w:t>
+        </w:rPr>
+        <w:t xml:space="preserve">Hopp, R. J. (1974) ‘Plant Phenology Observation Networks’, in Lieth, H. (ed.) </w:t>
       </w:r>
       <w:r>
         <w:rPr>
@@ -25741,40 +26010,15 @@
           <w:i/>
           <w:iCs/>
           <w:noProof/>
-          <w:lang w:val="es-ES"/>
-        </w:rPr>
-        <w:t>et al.</w:t>
+        </w:rPr>
+        <w:t>Phenology and Seasonality Modeling. Ecological Studies, vol 8.</w:t>
       </w:r>
       <w:r>
         <w:rPr>
           <w:rFonts w:ascii="Calibri" w:hAnsi="Calibri" w:cs="Calibri"/>
           <w:noProof/>
-          <w:lang w:val="es-ES"/>
-        </w:rPr>
-        <w:t xml:space="preserve"> </w:t>
-      </w:r>
-      <w:r>
-        <w:rPr>
-          <w:rFonts w:ascii="Calibri" w:hAnsi="Calibri" w:cs="Calibri"/>
-          <w:noProof/>
-        </w:rPr>
-        <w:t xml:space="preserve">(2015) ‘Seed germination strategies: An evolutionary trajectory independent of vegetative functional traits’, </w:t>
-      </w:r>
-      <w:r>
-        <w:rPr>
-          <w:rFonts w:ascii="Calibri" w:hAnsi="Calibri" w:cs="Calibri"/>
-          <w:i/>
-          <w:iCs/>
-          <w:noProof/>
-        </w:rPr>
-        <w:t>Frontiers in Plant Science</w:t>
-      </w:r>
-      <w:r>
-        <w:rPr>
-          <w:rFonts w:ascii="Calibri" w:hAnsi="Calibri" w:cs="Calibri"/>
-          <w:noProof/>
-        </w:rPr>
-        <w:t>, 6(OCTOBER), pp. 1–13. doi: 10.3389/fpls.2015.00731.</w:t>
+        </w:rPr>
+        <w:t xml:space="preserve"> Berlin, Heidelberg: Springer. doi: https://doi.org/10.1007/978-3-642-51863-8_3.</w:t>
       </w:r>
     </w:p>
     <w:p>
@@ -25793,8 +26037,9 @@
         <w:rPr>
           <w:rFonts w:ascii="Calibri" w:hAnsi="Calibri" w:cs="Calibri"/>
           <w:noProof/>
-        </w:rPr>
-        <w:t xml:space="preserve">Huang, Z. </w:t>
+          <w:lang w:val="es-ES"/>
+        </w:rPr>
+        <w:t xml:space="preserve">Hoyle, G. L. </w:t>
       </w:r>
       <w:r>
         <w:rPr>
@@ -25802,6 +26047,7 @@
           <w:i/>
           <w:iCs/>
           <w:noProof/>
+          <w:lang w:val="es-ES"/>
         </w:rPr>
         <w:t>et al.</w:t>
       </w:r>
@@ -25809,8 +26055,16 @@
         <w:rPr>
           <w:rFonts w:ascii="Calibri" w:hAnsi="Calibri" w:cs="Calibri"/>
           <w:noProof/>
-        </w:rPr>
-        <w:t xml:space="preserve"> (2016) ‘The contribution of germination functional traits to population dynamics of a desert plant community’, </w:t>
+          <w:lang w:val="es-ES"/>
+        </w:rPr>
+        <w:t xml:space="preserve"> </w:t>
+      </w:r>
+      <w:r>
+        <w:rPr>
+          <w:rFonts w:ascii="Calibri" w:hAnsi="Calibri" w:cs="Calibri"/>
+          <w:noProof/>
+        </w:rPr>
+        <w:t xml:space="preserve">(2015) ‘Seed germination strategies: An evolutionary trajectory independent of vegetative functional traits’, </w:t>
       </w:r>
       <w:r>
         <w:rPr>
@@ -25819,14 +26073,14 @@
           <w:iCs/>
           <w:noProof/>
         </w:rPr>
-        <w:t>Ecology</w:t>
+        <w:t>Frontiers in Plant Science</w:t>
       </w:r>
       <w:r>
         <w:rPr>
           <w:rFonts w:ascii="Calibri" w:hAnsi="Calibri" w:cs="Calibri"/>
           <w:noProof/>
         </w:rPr>
-        <w:t>, 97(1), pp. 250–261. doi: 10.1890/15-0744.1.</w:t>
+        <w:t>, 6(OCTOBER), pp. 1–13. doi: 10.3389/fpls.2015.00731.</w:t>
       </w:r>
     </w:p>
     <w:p>
@@ -25845,9 +26099,8 @@
         <w:rPr>
           <w:rFonts w:ascii="Calibri" w:hAnsi="Calibri" w:cs="Calibri"/>
           <w:noProof/>
-          <w:lang w:val="es-ES"/>
-        </w:rPr>
-        <w:t xml:space="preserve">Jiménez-Alfaro, B. </w:t>
+        </w:rPr>
+        <w:t xml:space="preserve">Huang, Z. </w:t>
       </w:r>
       <w:r>
         <w:rPr>
@@ -25855,7 +26108,6 @@
           <w:i/>
           <w:iCs/>
           <w:noProof/>
-          <w:lang w:val="es-ES"/>
         </w:rPr>
         <w:t>et al.</w:t>
       </w:r>
@@ -25863,16 +26115,8 @@
         <w:rPr>
           <w:rFonts w:ascii="Calibri" w:hAnsi="Calibri" w:cs="Calibri"/>
           <w:noProof/>
-          <w:lang w:val="es-ES"/>
-        </w:rPr>
-        <w:t xml:space="preserve"> </w:t>
-      </w:r>
-      <w:r>
-        <w:rPr>
-          <w:rFonts w:ascii="Calibri" w:hAnsi="Calibri" w:cs="Calibri"/>
-          <w:noProof/>
-        </w:rPr>
-        <w:t xml:space="preserve">(2021) ‘Checklist of the vascular plants of the Cantabrian Mountains’, </w:t>
+        </w:rPr>
+        <w:t xml:space="preserve"> (2016) ‘The contribution of germination functional traits to population dynamics of a desert plant community’, </w:t>
       </w:r>
       <w:r>
         <w:rPr>
@@ -25881,23 +26125,14 @@
           <w:iCs/>
           <w:noProof/>
         </w:rPr>
-        <w:t>Mediterranean</w:t>
+        <w:t>Ecology</w:t>
       </w:r>
       <w:r>
         <w:rPr>
           <w:rFonts w:ascii="Calibri" w:hAnsi="Calibri" w:cs="Calibri"/>
-          <w:i/>
-          <w:iCs/>
-          <w:noProof/>
-        </w:rPr>
-        <w:t xml:space="preserve"> Botany</w:t>
-      </w:r>
-      <w:r>
-        <w:rPr>
-          <w:rFonts w:ascii="Calibri" w:hAnsi="Calibri" w:cs="Calibri"/>
-          <w:noProof/>
-        </w:rPr>
-        <w:t>, 42, pp. 1–60. doi: 10.5209/MBOT.74570.</w:t>
+          <w:noProof/>
+        </w:rPr>
+        <w:t>, 97(1), pp. 250–261. doi: 10.1890/15-0744.1.</w:t>
       </w:r>
     </w:p>
     <w:p>
@@ -25943,7 +26178,7 @@
           <w:rFonts w:ascii="Calibri" w:hAnsi="Calibri" w:cs="Calibri"/>
           <w:noProof/>
         </w:rPr>
-        <w:t xml:space="preserve">(2024) ‘Journal of Vegetation Science Spatiotemporal patterns of microclimatic buffering in relict alpine communities’, </w:t>
+        <w:t xml:space="preserve">(2021) ‘Checklist of the vascular plants of the Cantabrian Mountains’, </w:t>
       </w:r>
       <w:r>
         <w:rPr>
@@ -25952,14 +26187,23 @@
           <w:iCs/>
           <w:noProof/>
         </w:rPr>
-        <w:t>Journal of Vegeta</w:t>
+        <w:t>Mediterranean</w:t>
       </w:r>
       <w:r>
         <w:rPr>
           <w:rFonts w:ascii="Calibri" w:hAnsi="Calibri" w:cs="Calibri"/>
-          <w:noProof/>
-        </w:rPr>
-        <w:t>, (July 2023). doi: 10.1111/jvs.13242.</w:t>
+          <w:i/>
+          <w:iCs/>
+          <w:noProof/>
+        </w:rPr>
+        <w:t xml:space="preserve"> Botany</w:t>
+      </w:r>
+      <w:r>
+        <w:rPr>
+          <w:rFonts w:ascii="Calibri" w:hAnsi="Calibri" w:cs="Calibri"/>
+          <w:noProof/>
+        </w:rPr>
+        <w:t>, 42, pp. 1–60. doi: 10.5209/MBOT.74570.</w:t>
       </w:r>
     </w:p>
     <w:p>
@@ -25978,8 +26222,9 @@
         <w:rPr>
           <w:rFonts w:ascii="Calibri" w:hAnsi="Calibri" w:cs="Calibri"/>
           <w:noProof/>
-        </w:rPr>
-        <w:t xml:space="preserve">Jin, Y. and Qian, H. (2019) ‘V.PhyloMaker: an R package that can generate very large phylogenies for vascular plants’, </w:t>
+          <w:lang w:val="es-ES"/>
+        </w:rPr>
+        <w:t xml:space="preserve">Jiménez-Alfaro, B. </w:t>
       </w:r>
       <w:r>
         <w:rPr>
@@ -25987,15 +26232,40 @@
           <w:i/>
           <w:iCs/>
           <w:noProof/>
-        </w:rPr>
-        <w:t>Ecography</w:t>
+          <w:lang w:val="es-ES"/>
+        </w:rPr>
+        <w:t>et al.</w:t>
       </w:r>
       <w:r>
         <w:rPr>
           <w:rFonts w:ascii="Calibri" w:hAnsi="Calibri" w:cs="Calibri"/>
           <w:noProof/>
-        </w:rPr>
-        <w:t>, 42(8), pp. 1353–1359. doi: 10.1111/ecog.04434.</w:t>
+          <w:lang w:val="es-ES"/>
+        </w:rPr>
+        <w:t xml:space="preserve"> </w:t>
+      </w:r>
+      <w:r>
+        <w:rPr>
+          <w:rFonts w:ascii="Calibri" w:hAnsi="Calibri" w:cs="Calibri"/>
+          <w:noProof/>
+        </w:rPr>
+        <w:t xml:space="preserve">(2024) ‘Journal of Vegetation Science Spatiotemporal patterns of microclimatic buffering in relict alpine communities’, </w:t>
+      </w:r>
+      <w:r>
+        <w:rPr>
+          <w:rFonts w:ascii="Calibri" w:hAnsi="Calibri" w:cs="Calibri"/>
+          <w:i/>
+          <w:iCs/>
+          <w:noProof/>
+        </w:rPr>
+        <w:t>Journal of Vegeta</w:t>
+      </w:r>
+      <w:r>
+        <w:rPr>
+          <w:rFonts w:ascii="Calibri" w:hAnsi="Calibri" w:cs="Calibri"/>
+          <w:noProof/>
+        </w:rPr>
+        <w:t>, (July 2023). doi: 10.1111/jvs.13242.</w:t>
       </w:r>
     </w:p>
     <w:p>
@@ -26015,8 +26285,7 @@
           <w:rFonts w:ascii="Calibri" w:hAnsi="Calibri" w:cs="Calibri"/>
           <w:noProof/>
         </w:rPr>
-        <w:lastRenderedPageBreak/>
-        <w:t xml:space="preserve">Karger, D. N. </w:t>
+        <w:t xml:space="preserve">Jin, Y. and Qian, H. (2019) ‘V.PhyloMaker: an R package that can generate very large phylogenies for vascular plants’, </w:t>
       </w:r>
       <w:r>
         <w:rPr>
@@ -26025,30 +26294,14 @@
           <w:iCs/>
           <w:noProof/>
         </w:rPr>
-        <w:t>et al.</w:t>
+        <w:t>Ecography</w:t>
       </w:r>
       <w:r>
         <w:rPr>
           <w:rFonts w:ascii="Calibri" w:hAnsi="Calibri" w:cs="Calibri"/>
           <w:noProof/>
         </w:rPr>
-        <w:t xml:space="preserve"> (2017) ‘Climatologies at high resolution for the earth’s land surface areas’, </w:t>
-      </w:r>
-      <w:r>
-        <w:rPr>
-          <w:rFonts w:ascii="Calibri" w:hAnsi="Calibri" w:cs="Calibri"/>
-          <w:i/>
-          <w:iCs/>
-          <w:noProof/>
-        </w:rPr>
-        <w:t>Scientific Data</w:t>
-      </w:r>
-      <w:r>
-        <w:rPr>
-          <w:rFonts w:ascii="Calibri" w:hAnsi="Calibri" w:cs="Calibri"/>
-          <w:noProof/>
-        </w:rPr>
-        <w:t>, 4, pp. 1–20. doi: 10.1038/sdata.2017.122.</w:t>
+        <w:t>, 42(8), pp. 1353–1359. doi: 10.1111/ecog.04434.</w:t>
       </w:r>
     </w:p>
     <w:p>
@@ -26068,7 +26321,8 @@
           <w:rFonts w:ascii="Calibri" w:hAnsi="Calibri" w:cs="Calibri"/>
           <w:noProof/>
         </w:rPr>
-        <w:t xml:space="preserve">Keck, F. </w:t>
+        <w:lastRenderedPageBreak/>
+        <w:t xml:space="preserve">Karger, D. N. </w:t>
       </w:r>
       <w:r>
         <w:rPr>
@@ -26084,7 +26338,7 @@
           <w:rFonts w:ascii="Calibri" w:hAnsi="Calibri" w:cs="Calibri"/>
           <w:noProof/>
         </w:rPr>
-        <w:t xml:space="preserve"> (2016) ‘phylosignal: an R package to measure, test, and explore the phylogenetic signal’, </w:t>
+        <w:t xml:space="preserve"> (2017) ‘Climatologies at high resolution for the earth’s land surface areas’, </w:t>
       </w:r>
       <w:r>
         <w:rPr>
@@ -26093,14 +26347,14 @@
           <w:iCs/>
           <w:noProof/>
         </w:rPr>
-        <w:t>Ecology and Evolution</w:t>
+        <w:t>Scientific Data</w:t>
       </w:r>
       <w:r>
         <w:rPr>
           <w:rFonts w:ascii="Calibri" w:hAnsi="Calibri" w:cs="Calibri"/>
           <w:noProof/>
         </w:rPr>
-        <w:t>, 6(9), pp. 2774–2780. doi: 10.1002/ece3.2051.</w:t>
+        <w:t>, 4, pp. 1–20. doi: 10.1038/sdata.2017.122.</w:t>
       </w:r>
     </w:p>
     <w:p>
@@ -26120,7 +26374,7 @@
           <w:rFonts w:ascii="Calibri" w:hAnsi="Calibri" w:cs="Calibri"/>
           <w:noProof/>
         </w:rPr>
-        <w:t xml:space="preserve">Kimball, S. </w:t>
+        <w:t xml:space="preserve">Keck, F. </w:t>
       </w:r>
       <w:r>
         <w:rPr>
@@ -26136,7 +26390,7 @@
           <w:rFonts w:ascii="Calibri" w:hAnsi="Calibri" w:cs="Calibri"/>
           <w:noProof/>
         </w:rPr>
-        <w:t xml:space="preserve"> (2011) ‘Differences in the timing of germination and reproduction relate to growth physiology and population dynamics of sonoran desert winter annuals’, </w:t>
+        <w:t xml:space="preserve"> (2016) ‘phylosignal: an R package to measure, test, and explore the phylogenetic signal’, </w:t>
       </w:r>
       <w:r>
         <w:rPr>
@@ -26145,14 +26399,14 @@
           <w:iCs/>
           <w:noProof/>
         </w:rPr>
-        <w:t>American Journal of Botany</w:t>
+        <w:t>Ecology and Evolution</w:t>
       </w:r>
       <w:r>
         <w:rPr>
           <w:rFonts w:ascii="Calibri" w:hAnsi="Calibri" w:cs="Calibri"/>
           <w:noProof/>
         </w:rPr>
-        <w:t>, 98(11), pp. 1773–1781. doi: 10.3732/ajb.1100034.</w:t>
+        <w:t>, 6(9), pp. 2774–2780. doi: 10.1002/ece3.2051.</w:t>
       </w:r>
     </w:p>
     <w:p>
@@ -26172,7 +26426,7 @@
           <w:rFonts w:ascii="Calibri" w:hAnsi="Calibri" w:cs="Calibri"/>
           <w:noProof/>
         </w:rPr>
-        <w:t xml:space="preserve">Körner, C. (2021) </w:t>
+        <w:t xml:space="preserve">Kimball, S. </w:t>
       </w:r>
       <w:r>
         <w:rPr>
@@ -26181,14 +26435,30 @@
           <w:iCs/>
           <w:noProof/>
         </w:rPr>
-        <w:t>Alpine Plant Life</w:t>
+        <w:t>et al.</w:t>
       </w:r>
       <w:r>
         <w:rPr>
           <w:rFonts w:ascii="Calibri" w:hAnsi="Calibri" w:cs="Calibri"/>
           <w:noProof/>
         </w:rPr>
-        <w:t>. 3rd edn. Edited by Springer Nature Switzerland AG 2021. Springer Cham. doi: 10.1007/978-3-030-59538-8.</w:t>
+        <w:t xml:space="preserve"> (2011) ‘Differences in the timing of germination and reproduction relate to growth physiology and population dynamics of sonoran desert winter annuals’, </w:t>
+      </w:r>
+      <w:r>
+        <w:rPr>
+          <w:rFonts w:ascii="Calibri" w:hAnsi="Calibri" w:cs="Calibri"/>
+          <w:i/>
+          <w:iCs/>
+          <w:noProof/>
+        </w:rPr>
+        <w:t>American Journal of Botany</w:t>
+      </w:r>
+      <w:r>
+        <w:rPr>
+          <w:rFonts w:ascii="Calibri" w:hAnsi="Calibri" w:cs="Calibri"/>
+          <w:noProof/>
+        </w:rPr>
+        <w:t>, 98(11), pp. 1773–1781. doi: 10.3732/ajb.1100034.</w:t>
       </w:r>
     </w:p>
     <w:p>
@@ -26208,7 +26478,7 @@
           <w:rFonts w:ascii="Calibri" w:hAnsi="Calibri" w:cs="Calibri"/>
           <w:noProof/>
         </w:rPr>
-        <w:t xml:space="preserve">Levine, J. M., Mceachern, A. K. and Cowan, C. (2011) ‘Seasonal timing of first rain storms affects rare plant population dynamics’, </w:t>
+        <w:t xml:space="preserve">Körner, C. (2021) </w:t>
       </w:r>
       <w:r>
         <w:rPr>
@@ -26217,14 +26487,14 @@
           <w:iCs/>
           <w:noProof/>
         </w:rPr>
-        <w:t>Ecology</w:t>
+        <w:t>Alpine Plant Life</w:t>
       </w:r>
       <w:r>
         <w:rPr>
           <w:rFonts w:ascii="Calibri" w:hAnsi="Calibri" w:cs="Calibri"/>
           <w:noProof/>
         </w:rPr>
-        <w:t>, 92(12), pp. 2236–2247.</w:t>
+        <w:t>. 3rd edn. Edited by Springer Nature Switzerland AG 2021. Springer Cham. doi: 10.1007/978-3-030-59538-8.</w:t>
       </w:r>
     </w:p>
     <w:p>
@@ -26244,7 +26514,7 @@
           <w:rFonts w:ascii="Calibri" w:hAnsi="Calibri" w:cs="Calibri"/>
           <w:noProof/>
         </w:rPr>
-        <w:t xml:space="preserve">M. Pagel (1999) ‘Inferring the historical patterns of biological evolution’, </w:t>
+        <w:t xml:space="preserve">Levine, J. M., Mceachern, A. K. and Cowan, C. (2011) ‘Seasonal timing of first rain storms affects rare plant population dynamics’, </w:t>
       </w:r>
       <w:r>
         <w:rPr>
@@ -26253,14 +26523,14 @@
           <w:iCs/>
           <w:noProof/>
         </w:rPr>
-        <w:t>Nature</w:t>
+        <w:t>Ecology</w:t>
       </w:r>
       <w:r>
         <w:rPr>
           <w:rFonts w:ascii="Calibri" w:hAnsi="Calibri" w:cs="Calibri"/>
           <w:noProof/>
         </w:rPr>
-        <w:t>, 401(October), pp. 877–884.</w:t>
+        <w:t>, 92(12), pp. 2236–2247.</w:t>
       </w:r>
     </w:p>
     <w:p>
@@ -26280,7 +26550,7 @@
           <w:rFonts w:ascii="Calibri" w:hAnsi="Calibri" w:cs="Calibri"/>
           <w:noProof/>
         </w:rPr>
-        <w:t xml:space="preserve">Mattana, E. </w:t>
+        <w:t xml:space="preserve">M. Pagel (1999) ‘Inferring the historical patterns of biological evolution’, </w:t>
       </w:r>
       <w:r>
         <w:rPr>
@@ -26289,90 +26559,14 @@
           <w:iCs/>
           <w:noProof/>
         </w:rPr>
-        <w:t>et al.</w:t>
+        <w:t>Nature</w:t>
       </w:r>
       <w:r>
         <w:rPr>
           <w:rFonts w:ascii="Calibri" w:hAnsi="Calibri" w:cs="Calibri"/>
           <w:noProof/>
         </w:rPr>
-        <w:t xml:space="preserve"> (2022) ‘</w:t>
-      </w:r>
-      <w:r>
-        <w:rPr>
-          <w:rFonts w:ascii="Calibri" w:hAnsi="Calibri" w:cs="Calibri"/>
-          <w:noProof/>
-        </w:rPr>
-        <w:t xml:space="preserve">Physiological and environmental control of seed germination timing in </w:t>
-      </w:r>
-      <w:r>
-        <w:rPr>
-          <w:rFonts w:ascii="Calibri" w:hAnsi="Calibri" w:cs="Calibri"/>
-          <w:noProof/>
-        </w:rPr>
-        <w:t>Mediterranean</w:t>
-      </w:r>
-      <w:r>
-        <w:rPr>
-          <w:rFonts w:ascii="Calibri" w:hAnsi="Calibri" w:cs="Calibri"/>
-          <w:noProof/>
-        </w:rPr>
-        <w:t xml:space="preserve"> mountain populations of Gundelia tournefortii</w:t>
-      </w:r>
-      <w:r>
-        <w:rPr>
-          <w:rFonts w:ascii="Calibri" w:hAnsi="Calibri" w:cs="Calibri"/>
-          <w:noProof/>
-        </w:rPr>
-        <w:t xml:space="preserve">’, in </w:t>
-      </w:r>
-      <w:r>
-        <w:rPr>
-          <w:rFonts w:ascii="Calibri" w:hAnsi="Calibri" w:cs="Calibri"/>
-          <w:i/>
-          <w:iCs/>
-          <w:noProof/>
-        </w:rPr>
-        <w:t xml:space="preserve">Plant </w:t>
-      </w:r>
-      <w:r>
-        <w:rPr>
-          <w:rFonts w:ascii="Calibri" w:hAnsi="Calibri" w:cs="Calibri"/>
-          <w:i/>
-          <w:iCs/>
-          <w:noProof/>
-        </w:rPr>
-        <w:t>Growth Regulation, 97 pp. 175-184.</w:t>
-      </w:r>
-      <w:r>
-        <w:t xml:space="preserve"> </w:t>
-      </w:r>
-      <w:r>
-        <w:rPr>
-          <w:rFonts w:ascii="Calibri" w:hAnsi="Calibri" w:cs="Calibri"/>
-          <w:i/>
-          <w:iCs/>
-          <w:noProof/>
-        </w:rPr>
-        <w:t xml:space="preserve">doi: </w:t>
-      </w:r>
-      <w:r>
-        <w:rPr>
-          <w:rFonts w:ascii="Calibri" w:hAnsi="Calibri" w:cs="Calibri"/>
-          <w:i/>
-          <w:iCs/>
-          <w:noProof/>
-        </w:rPr>
-        <w:t>10.1007/s10725-021-00717-5</w:t>
-      </w:r>
-      <w:r>
-        <w:rPr>
-          <w:rFonts w:ascii="Calibri" w:hAnsi="Calibri" w:cs="Calibri"/>
-          <w:i/>
-          <w:iCs/>
-          <w:noProof/>
-        </w:rPr>
-        <w:t>.</w:t>
+        <w:t>, 401(October), pp. 877–884.</w:t>
       </w:r>
     </w:p>
     <w:p>
@@ -26392,7 +26586,7 @@
           <w:rFonts w:ascii="Calibri" w:hAnsi="Calibri" w:cs="Calibri"/>
           <w:noProof/>
         </w:rPr>
-        <w:t xml:space="preserve">Mondoni, A. </w:t>
+        <w:t xml:space="preserve">Mattana, E. </w:t>
       </w:r>
       <w:r>
         <w:rPr>
@@ -26408,7 +26602,35 @@
           <w:rFonts w:ascii="Calibri" w:hAnsi="Calibri" w:cs="Calibri"/>
           <w:noProof/>
         </w:rPr>
-        <w:t xml:space="preserve"> (2009) ‘Germination requirements of the alpine endemic Silene elisabethae Jan: Effects of cold stratification, light and GA3’, </w:t>
+        <w:t xml:space="preserve"> (2022) ‘</w:t>
+      </w:r>
+      <w:r>
+        <w:rPr>
+          <w:rFonts w:ascii="Calibri" w:hAnsi="Calibri" w:cs="Calibri"/>
+          <w:noProof/>
+        </w:rPr>
+        <w:t xml:space="preserve">Physiological and environmental control of seed germination timing in </w:t>
+      </w:r>
+      <w:r>
+        <w:rPr>
+          <w:rFonts w:ascii="Calibri" w:hAnsi="Calibri" w:cs="Calibri"/>
+          <w:noProof/>
+        </w:rPr>
+        <w:t>Mediterranean</w:t>
+      </w:r>
+      <w:r>
+        <w:rPr>
+          <w:rFonts w:ascii="Calibri" w:hAnsi="Calibri" w:cs="Calibri"/>
+          <w:noProof/>
+        </w:rPr>
+        <w:t xml:space="preserve"> mountain populations of Gundelia tournefortii</w:t>
+      </w:r>
+      <w:r>
+        <w:rPr>
+          <w:rFonts w:ascii="Calibri" w:hAnsi="Calibri" w:cs="Calibri"/>
+          <w:noProof/>
+        </w:rPr>
+        <w:t xml:space="preserve">’, in </w:t>
       </w:r>
       <w:r>
         <w:rPr>
@@ -26417,14 +26639,46 @@
           <w:iCs/>
           <w:noProof/>
         </w:rPr>
-        <w:t>Seed Science and Technology</w:t>
+        <w:t xml:space="preserve">Plant </w:t>
       </w:r>
       <w:r>
         <w:rPr>
           <w:rFonts w:ascii="Calibri" w:hAnsi="Calibri" w:cs="Calibri"/>
-          <w:noProof/>
-        </w:rPr>
-        <w:t>, 37(1), pp. 79–87. doi: 10.15258/sst.2009.37.1.10.</w:t>
+          <w:i/>
+          <w:iCs/>
+          <w:noProof/>
+        </w:rPr>
+        <w:t>Growth Regulation, 97 pp. 175-184.</w:t>
+      </w:r>
+      <w:r>
+        <w:t xml:space="preserve"> </w:t>
+      </w:r>
+      <w:r>
+        <w:rPr>
+          <w:rFonts w:ascii="Calibri" w:hAnsi="Calibri" w:cs="Calibri"/>
+          <w:i/>
+          <w:iCs/>
+          <w:noProof/>
+        </w:rPr>
+        <w:t xml:space="preserve">doi: </w:t>
+      </w:r>
+      <w:r>
+        <w:rPr>
+          <w:rFonts w:ascii="Calibri" w:hAnsi="Calibri" w:cs="Calibri"/>
+          <w:i/>
+          <w:iCs/>
+          <w:noProof/>
+        </w:rPr>
+        <w:t>10.1007/s10725-021-00717-5</w:t>
+      </w:r>
+      <w:r>
+        <w:rPr>
+          <w:rFonts w:ascii="Calibri" w:hAnsi="Calibri" w:cs="Calibri"/>
+          <w:i/>
+          <w:iCs/>
+          <w:noProof/>
+        </w:rPr>
+        <w:t>.</w:t>
       </w:r>
     </w:p>
     <w:p>
@@ -26460,7 +26714,7 @@
           <w:rFonts w:ascii="Calibri" w:hAnsi="Calibri" w:cs="Calibri"/>
           <w:noProof/>
         </w:rPr>
-        <w:t xml:space="preserve"> (2012) ‘Climate warming could shift the timing of seed germination in alpine plants’, </w:t>
+        <w:t xml:space="preserve"> (2009) ‘Germination requirements of the alpine endemic Silene elisabethae Jan: Effects of cold stratification, light and GA3’, </w:t>
       </w:r>
       <w:r>
         <w:rPr>
@@ -26469,14 +26723,14 @@
           <w:iCs/>
           <w:noProof/>
         </w:rPr>
-        <w:t>Annals of Botany</w:t>
+        <w:t>Seed Science and Technology</w:t>
       </w:r>
       <w:r>
         <w:rPr>
           <w:rFonts w:ascii="Calibri" w:hAnsi="Calibri" w:cs="Calibri"/>
           <w:noProof/>
         </w:rPr>
-        <w:t>, 110(1), pp. 155–164. doi: 10.1093/aob/mcs097.</w:t>
+        <w:t>, 37(1), pp. 79–87. doi: 10.15258/sst.2009.37.1.10.</w:t>
       </w:r>
     </w:p>
     <w:p>
@@ -26512,7 +26766,7 @@
           <w:rFonts w:ascii="Calibri" w:hAnsi="Calibri" w:cs="Calibri"/>
           <w:noProof/>
         </w:rPr>
-        <w:t xml:space="preserve"> (2015) ‘Climate warming could increase recruitment success in glacier foreland plants’, </w:t>
+        <w:t xml:space="preserve"> (2012) ‘Climate warming could shift the timing of seed germination in alpine plants’, </w:t>
       </w:r>
       <w:r>
         <w:rPr>
@@ -26528,7 +26782,7 @@
           <w:rFonts w:ascii="Calibri" w:hAnsi="Calibri" w:cs="Calibri"/>
           <w:noProof/>
         </w:rPr>
-        <w:t>, 116(6), pp. 907–916. doi: 10.1093/aob/mcv101.</w:t>
+        <w:t>, 110(1), pp. 155–164. doi: 10.1093/aob/mcs097.</w:t>
       </w:r>
     </w:p>
     <w:p>
@@ -26548,8 +26802,7 @@
           <w:rFonts w:ascii="Calibri" w:hAnsi="Calibri" w:cs="Calibri"/>
           <w:noProof/>
         </w:rPr>
-        <w:lastRenderedPageBreak/>
-        <w:t xml:space="preserve">Mondoni, A., Jiménez-Alfaro, B. and Cavieres, L. A. (2022) ‘Effect of climate change on plant regeneration from seeds in the arctic and alpine biome’, in </w:t>
+        <w:t xml:space="preserve">Mondoni, A. </w:t>
       </w:r>
       <w:r>
         <w:rPr>
@@ -26558,14 +26811,30 @@
           <w:iCs/>
           <w:noProof/>
         </w:rPr>
-        <w:t>Plant Regeneration from Seeds</w:t>
+        <w:t>et al.</w:t>
       </w:r>
       <w:r>
         <w:rPr>
           <w:rFonts w:ascii="Calibri" w:hAnsi="Calibri" w:cs="Calibri"/>
           <w:noProof/>
         </w:rPr>
-        <w:t>. Academic Press.</w:t>
+        <w:t xml:space="preserve"> (2015) ‘Climate warming could increase recruitment success in glacier foreland plants’, </w:t>
+      </w:r>
+      <w:r>
+        <w:rPr>
+          <w:rFonts w:ascii="Calibri" w:hAnsi="Calibri" w:cs="Calibri"/>
+          <w:i/>
+          <w:iCs/>
+          <w:noProof/>
+        </w:rPr>
+        <w:t>Annals of Botany</w:t>
+      </w:r>
+      <w:r>
+        <w:rPr>
+          <w:rFonts w:ascii="Calibri" w:hAnsi="Calibri" w:cs="Calibri"/>
+          <w:noProof/>
+        </w:rPr>
+        <w:t>, 116(6), pp. 907–916. doi: 10.1093/aob/mcv101.</w:t>
       </w:r>
     </w:p>
     <w:p>
@@ -26585,7 +26854,8 @@
           <w:rFonts w:ascii="Calibri" w:hAnsi="Calibri" w:cs="Calibri"/>
           <w:noProof/>
         </w:rPr>
-        <w:t xml:space="preserve">Poschlod, P. </w:t>
+        <w:lastRenderedPageBreak/>
+        <w:t xml:space="preserve">Mondoni, A., Jiménez-Alfaro, B. and Cavieres, L. A. (2022) ‘Effect of climate change on plant regeneration from seeds in the arctic and alpine biome’, in </w:t>
       </w:r>
       <w:r>
         <w:rPr>
@@ -26594,46 +26864,14 @@
           <w:iCs/>
           <w:noProof/>
         </w:rPr>
-        <w:t>et al.</w:t>
+        <w:t>Plant Regeneration from Seeds</w:t>
       </w:r>
       <w:r>
         <w:rPr>
           <w:rFonts w:ascii="Calibri" w:hAnsi="Calibri" w:cs="Calibri"/>
           <w:noProof/>
         </w:rPr>
-        <w:t xml:space="preserve"> (2013) </w:t>
-      </w:r>
-      <w:r>
-        <w:rPr>
-          <w:rFonts w:ascii="Calibri" w:hAnsi="Calibri" w:cs="Calibri"/>
-          <w:i/>
-          <w:iCs/>
-          <w:noProof/>
-        </w:rPr>
-        <w:t>Seed Ecology and Assembly Rules in Plant Communities</w:t>
-      </w:r>
-      <w:r>
-        <w:rPr>
-          <w:rFonts w:ascii="Calibri" w:hAnsi="Calibri" w:cs="Calibri"/>
-          <w:noProof/>
-        </w:rPr>
-        <w:t xml:space="preserve">, </w:t>
-      </w:r>
-      <w:r>
-        <w:rPr>
-          <w:rFonts w:ascii="Calibri" w:hAnsi="Calibri" w:cs="Calibri"/>
-          <w:i/>
-          <w:iCs/>
-          <w:noProof/>
-        </w:rPr>
-        <w:t>Vegetation Ecology: Second Edition</w:t>
-      </w:r>
-      <w:r>
-        <w:rPr>
-          <w:rFonts w:ascii="Calibri" w:hAnsi="Calibri" w:cs="Calibri"/>
-          <w:noProof/>
-        </w:rPr>
-        <w:t>. doi: 10.1002/9781118452592.ch6.</w:t>
+        <w:t>. Academic Press.</w:t>
       </w:r>
     </w:p>
     <w:p>
@@ -26646,7 +26884,6 @@
         <w:rPr>
           <w:rFonts w:ascii="Calibri" w:hAnsi="Calibri" w:cs="Calibri"/>
           <w:noProof/>
-          <w:lang w:val="fr-FR"/>
         </w:rPr>
       </w:pPr>
       <w:r>
@@ -26654,15 +26891,55 @@
           <w:rFonts w:ascii="Calibri" w:hAnsi="Calibri" w:cs="Calibri"/>
           <w:noProof/>
         </w:rPr>
-        <w:t xml:space="preserve">R Hackathon et al. (2020) ‘phylobase: Base Package for Phylogenetic Structures and Comparative Data’. </w:t>
+        <w:t xml:space="preserve">Poschlod, P. </w:t>
       </w:r>
       <w:r>
         <w:rPr>
           <w:rFonts w:ascii="Calibri" w:hAnsi="Calibri" w:cs="Calibri"/>
-          <w:noProof/>
-          <w:lang w:val="fr-FR"/>
-        </w:rPr>
-        <w:t>Available at: https://cran.r-project.org/package=phylobase.</w:t>
+          <w:i/>
+          <w:iCs/>
+          <w:noProof/>
+        </w:rPr>
+        <w:t>et al.</w:t>
+      </w:r>
+      <w:r>
+        <w:rPr>
+          <w:rFonts w:ascii="Calibri" w:hAnsi="Calibri" w:cs="Calibri"/>
+          <w:noProof/>
+        </w:rPr>
+        <w:t xml:space="preserve"> (2013) </w:t>
+      </w:r>
+      <w:r>
+        <w:rPr>
+          <w:rFonts w:ascii="Calibri" w:hAnsi="Calibri" w:cs="Calibri"/>
+          <w:i/>
+          <w:iCs/>
+          <w:noProof/>
+        </w:rPr>
+        <w:t>Seed Ecology and Assembly Rules in Plant Communities</w:t>
+      </w:r>
+      <w:r>
+        <w:rPr>
+          <w:rFonts w:ascii="Calibri" w:hAnsi="Calibri" w:cs="Calibri"/>
+          <w:noProof/>
+        </w:rPr>
+        <w:t xml:space="preserve">, </w:t>
+      </w:r>
+      <w:r>
+        <w:rPr>
+          <w:rFonts w:ascii="Calibri" w:hAnsi="Calibri" w:cs="Calibri"/>
+          <w:i/>
+          <w:iCs/>
+          <w:noProof/>
+        </w:rPr>
+        <w:t>Vegetation Ecology: Second Edition</w:t>
+      </w:r>
+      <w:r>
+        <w:rPr>
+          <w:rFonts w:ascii="Calibri" w:hAnsi="Calibri" w:cs="Calibri"/>
+          <w:noProof/>
+        </w:rPr>
+        <w:t>. doi: 10.1002/9781118452592.ch6.</w:t>
       </w:r>
     </w:p>
     <w:p>
@@ -26675,56 +26952,23 @@
         <w:rPr>
           <w:rFonts w:ascii="Calibri" w:hAnsi="Calibri" w:cs="Calibri"/>
           <w:noProof/>
+          <w:lang w:val="fr-FR"/>
         </w:rPr>
       </w:pPr>
       <w:r>
         <w:rPr>
           <w:rFonts w:ascii="Calibri" w:hAnsi="Calibri" w:cs="Calibri"/>
           <w:noProof/>
+        </w:rPr>
+        <w:t xml:space="preserve">R Hackathon et al. (2020) ‘phylobase: Base Package for Phylogenetic Structures and Comparative Data’. </w:t>
+      </w:r>
+      <w:r>
+        <w:rPr>
+          <w:rFonts w:ascii="Calibri" w:hAnsi="Calibri" w:cs="Calibri"/>
+          <w:noProof/>
           <w:lang w:val="fr-FR"/>
         </w:rPr>
-        <w:t xml:space="preserve">Rosbakh, S. </w:t>
-      </w:r>
-      <w:r>
-        <w:rPr>
-          <w:rFonts w:ascii="Calibri" w:hAnsi="Calibri" w:cs="Calibri"/>
-          <w:i/>
-          <w:iCs/>
-          <w:noProof/>
-          <w:lang w:val="fr-FR"/>
-        </w:rPr>
-        <w:t>et al.</w:t>
-      </w:r>
-      <w:r>
-        <w:rPr>
-          <w:rFonts w:ascii="Calibri" w:hAnsi="Calibri" w:cs="Calibri"/>
-          <w:noProof/>
-          <w:lang w:val="fr-FR"/>
-        </w:rPr>
-        <w:t xml:space="preserve"> </w:t>
-      </w:r>
-      <w:r>
-        <w:rPr>
-          <w:rFonts w:ascii="Calibri" w:hAnsi="Calibri" w:cs="Calibri"/>
-          <w:noProof/>
-        </w:rPr>
-        <w:t xml:space="preserve">(2022) ‘Alpine plant communities differ in their seed germination requirements along a snowmelt gradient in the Caucasus’, </w:t>
-      </w:r>
-      <w:r>
-        <w:rPr>
-          <w:rFonts w:ascii="Calibri" w:hAnsi="Calibri" w:cs="Calibri"/>
-          <w:i/>
-          <w:iCs/>
-          <w:noProof/>
-        </w:rPr>
-        <w:t>Alpine Botany</w:t>
-      </w:r>
-      <w:r>
-        <w:rPr>
-          <w:rFonts w:ascii="Calibri" w:hAnsi="Calibri" w:cs="Calibri"/>
-          <w:noProof/>
-        </w:rPr>
-        <w:t>, 132(2), pp. 223–232. doi: 10.1007/s00035-022-00286-x.</w:t>
+        <w:t>Available at: https://cran.r-project.org/package=phylobase.</w:t>
       </w:r>
     </w:p>
     <w:p>
@@ -26743,8 +26987,9 @@
         <w:rPr>
           <w:rFonts w:ascii="Calibri" w:hAnsi="Calibri" w:cs="Calibri"/>
           <w:noProof/>
-        </w:rPr>
-        <w:t xml:space="preserve">Rosbakh, S. and Poschlod, P. (2015) ‘Initial temperature of seed germination as related to species occurrence along a temperature gradient’, </w:t>
+          <w:lang w:val="fr-FR"/>
+        </w:rPr>
+        <w:t xml:space="preserve">Rosbakh, S. </w:t>
       </w:r>
       <w:r>
         <w:rPr>
@@ -26752,15 +26997,40 @@
           <w:i/>
           <w:iCs/>
           <w:noProof/>
-        </w:rPr>
-        <w:t>Functional Ecology</w:t>
+          <w:lang w:val="fr-FR"/>
+        </w:rPr>
+        <w:t>et al.</w:t>
       </w:r>
       <w:r>
         <w:rPr>
           <w:rFonts w:ascii="Calibri" w:hAnsi="Calibri" w:cs="Calibri"/>
           <w:noProof/>
-        </w:rPr>
-        <w:t>, 29(1), pp. 5–14. doi: 10.1111/1365-2435.12304.</w:t>
+          <w:lang w:val="fr-FR"/>
+        </w:rPr>
+        <w:t xml:space="preserve"> </w:t>
+      </w:r>
+      <w:r>
+        <w:rPr>
+          <w:rFonts w:ascii="Calibri" w:hAnsi="Calibri" w:cs="Calibri"/>
+          <w:noProof/>
+        </w:rPr>
+        <w:t xml:space="preserve">(2022) ‘Alpine plant communities differ in their seed germination requirements along a snowmelt gradient in the Caucasus’, </w:t>
+      </w:r>
+      <w:r>
+        <w:rPr>
+          <w:rFonts w:ascii="Calibri" w:hAnsi="Calibri" w:cs="Calibri"/>
+          <w:i/>
+          <w:iCs/>
+          <w:noProof/>
+        </w:rPr>
+        <w:t>Alpine Botany</w:t>
+      </w:r>
+      <w:r>
+        <w:rPr>
+          <w:rFonts w:ascii="Calibri" w:hAnsi="Calibri" w:cs="Calibri"/>
+          <w:noProof/>
+        </w:rPr>
+        <w:t>, 132(2), pp. 223–232. doi: 10.1007/s00035-022-00286-x.</w:t>
       </w:r>
     </w:p>
     <w:p>
@@ -26780,7 +27050,7 @@
           <w:rFonts w:ascii="Calibri" w:hAnsi="Calibri" w:cs="Calibri"/>
           <w:noProof/>
         </w:rPr>
-        <w:t xml:space="preserve">Scherrer, D. and Körner, C. (2011) ‘Topographically controlled thermal-habitat differentiation buffers alpine plant diversity against climate warming’, </w:t>
+        <w:t xml:space="preserve">Rosbakh, S. and Poschlod, P. (2015) ‘Initial temperature of seed germination as related to species occurrence along a temperature gradient’, </w:t>
       </w:r>
       <w:r>
         <w:rPr>
@@ -26789,14 +27059,14 @@
           <w:iCs/>
           <w:noProof/>
         </w:rPr>
-        <w:t>Journal of Biogeography</w:t>
+        <w:t>Functional Ecology</w:t>
       </w:r>
       <w:r>
         <w:rPr>
           <w:rFonts w:ascii="Calibri" w:hAnsi="Calibri" w:cs="Calibri"/>
           <w:noProof/>
         </w:rPr>
-        <w:t>, 38, pp. 406–416. doi: https://doi.org/10.1111/j.1365-2699.2010.02407.x.</w:t>
+        <w:t>, 29(1), pp. 5–14. doi: 10.1111/1365-2435.12304.</w:t>
       </w:r>
     </w:p>
     <w:p>
@@ -26816,7 +27086,7 @@
           <w:rFonts w:ascii="Calibri" w:hAnsi="Calibri" w:cs="Calibri"/>
           <w:noProof/>
         </w:rPr>
-        <w:t xml:space="preserve">Schwienbacher, E. </w:t>
+        <w:t xml:space="preserve">Scherrer, D. and Körner, C. (2011) ‘Topographically controlled thermal-habitat differentiation buffers alpine plant diversity against climate warming’, </w:t>
       </w:r>
       <w:r>
         <w:rPr>
@@ -26825,30 +27095,14 @@
           <w:iCs/>
           <w:noProof/>
         </w:rPr>
-        <w:t>et al.</w:t>
+        <w:t>Journal of Biogeography</w:t>
       </w:r>
       <w:r>
         <w:rPr>
           <w:rFonts w:ascii="Calibri" w:hAnsi="Calibri" w:cs="Calibri"/>
           <w:noProof/>
         </w:rPr>
-        <w:t xml:space="preserve"> (2011) ‘Seed dormancy in alpine species’, </w:t>
-      </w:r>
-      <w:r>
-        <w:rPr>
-          <w:rFonts w:ascii="Calibri" w:hAnsi="Calibri" w:cs="Calibri"/>
-          <w:i/>
-          <w:iCs/>
-          <w:noProof/>
-        </w:rPr>
-        <w:t>Flora: Morphology, Distribution, Functional Ecology of Plants</w:t>
-      </w:r>
-      <w:r>
-        <w:rPr>
-          <w:rFonts w:ascii="Calibri" w:hAnsi="Calibri" w:cs="Calibri"/>
-          <w:noProof/>
-        </w:rPr>
-        <w:t>, 206(10), pp. 845–856. doi: 10.1016/j.flora.2011.05.001.</w:t>
+        <w:t>, 38, pp. 406–416. doi: https://doi.org/10.1111/j.1365-2699.2010.02407.x.</w:t>
       </w:r>
     </w:p>
     <w:p>
@@ -26884,7 +27138,7 @@
           <w:rFonts w:ascii="Calibri" w:hAnsi="Calibri" w:cs="Calibri"/>
           <w:noProof/>
         </w:rPr>
-        <w:t xml:space="preserve"> (2012) ‘Correspondence of seed traits with niche position in glacier foreland succession’, </w:t>
+        <w:t xml:space="preserve"> (2011) ‘Seed dormancy in alpine species’, </w:t>
       </w:r>
       <w:r>
         <w:rPr>
@@ -26893,14 +27147,14 @@
           <w:iCs/>
           <w:noProof/>
         </w:rPr>
-        <w:t>Plant Ecology</w:t>
+        <w:t>Flora: Morphology, Distribution, Functional Ecology of Plants</w:t>
       </w:r>
       <w:r>
         <w:rPr>
           <w:rFonts w:ascii="Calibri" w:hAnsi="Calibri" w:cs="Calibri"/>
           <w:noProof/>
         </w:rPr>
-        <w:t>, 213(3), pp. 371–382. doi: 10.1007/s11258-011-9981-4.</w:t>
+        <w:t>, 206(10), pp. 845–856. doi: 10.1016/j.flora.2011.05.001.</w:t>
       </w:r>
     </w:p>
     <w:p>
@@ -26920,7 +27174,7 @@
           <w:rFonts w:ascii="Calibri" w:hAnsi="Calibri" w:cs="Calibri"/>
           <w:noProof/>
         </w:rPr>
-        <w:t xml:space="preserve">Schwienbacher, E., Marcante, S. and Erschbamer, B. (2010) ‘Alpine species seed longevity in the soil in relation to seed size and shape - A 5-year burial experiment in the Central Alps’, </w:t>
+        <w:t xml:space="preserve">Schwienbacher, E. </w:t>
       </w:r>
       <w:r>
         <w:rPr>
@@ -26929,22 +27183,30 @@
           <w:iCs/>
           <w:noProof/>
         </w:rPr>
-        <w:t>Flora: Morphology, Distribution, Functional Ecology of Plants</w:t>
+        <w:t>et al.</w:t>
       </w:r>
       <w:r>
         <w:rPr>
           <w:rFonts w:ascii="Calibri" w:hAnsi="Calibri" w:cs="Calibri"/>
           <w:noProof/>
         </w:rPr>
-        <w:t xml:space="preserve">, 205(1), pp. 19–25. doi: </w:t>
+        <w:t xml:space="preserve"> (2012) ‘Correspondence of seed traits with niche position in glacier foreland succession’, </w:t>
       </w:r>
       <w:r>
         <w:rPr>
           <w:rFonts w:ascii="Calibri" w:hAnsi="Calibri" w:cs="Calibri"/>
-          <w:noProof/>
-        </w:rPr>
-        <w:lastRenderedPageBreak/>
-        <w:t>10.1016/j.flora.2008.10.007.</w:t>
+          <w:i/>
+          <w:iCs/>
+          <w:noProof/>
+        </w:rPr>
+        <w:t>Plant Ecology</w:t>
+      </w:r>
+      <w:r>
+        <w:rPr>
+          <w:rFonts w:ascii="Calibri" w:hAnsi="Calibri" w:cs="Calibri"/>
+          <w:noProof/>
+        </w:rPr>
+        <w:t>, 213(3), pp. 371–382. doi: 10.1007/s11258-011-9981-4.</w:t>
       </w:r>
     </w:p>
     <w:p>
@@ -26964,7 +27226,7 @@
           <w:rFonts w:ascii="Calibri" w:hAnsi="Calibri" w:cs="Calibri"/>
           <w:noProof/>
         </w:rPr>
-        <w:t xml:space="preserve">Scranton, K. and Amarasekare, P. (2017) ‘Predicting phenological shifts in a changing climate’, </w:t>
+        <w:t xml:space="preserve">Schwienbacher, E., Marcante, S. and Erschbamer, B. (2010) ‘Alpine species seed longevity in the soil in relation to seed size and shape - A 5-year burial experiment in the Central Alps’, </w:t>
       </w:r>
       <w:r>
         <w:rPr>
@@ -26973,14 +27235,22 @@
           <w:iCs/>
           <w:noProof/>
         </w:rPr>
-        <w:t>Proceedings of the National Academy of Sciences of the United States of America</w:t>
+        <w:t>Flora: Morphology, Distribution, Functional Ecology of Plants</w:t>
       </w:r>
       <w:r>
         <w:rPr>
           <w:rFonts w:ascii="Calibri" w:hAnsi="Calibri" w:cs="Calibri"/>
           <w:noProof/>
         </w:rPr>
-        <w:t>, 114(50), pp. 13212–13217. doi: 10.1073/pnas.1711221114.</w:t>
+        <w:t xml:space="preserve">, 205(1), pp. 19–25. doi: </w:t>
+      </w:r>
+      <w:r>
+        <w:rPr>
+          <w:rFonts w:ascii="Calibri" w:hAnsi="Calibri" w:cs="Calibri"/>
+          <w:noProof/>
+        </w:rPr>
+        <w:lastRenderedPageBreak/>
+        <w:t>10.1016/j.flora.2008.10.007.</w:t>
       </w:r>
     </w:p>
     <w:p>
@@ -27000,7 +27270,7 @@
           <w:rFonts w:ascii="Calibri" w:hAnsi="Calibri" w:cs="Calibri"/>
           <w:noProof/>
         </w:rPr>
-        <w:t xml:space="preserve">Segrestin, J. </w:t>
+        <w:t xml:space="preserve">Scranton, K. and Amarasekare, P. (2017) ‘Predicting phenological shifts in a changing climate’, </w:t>
       </w:r>
       <w:r>
         <w:rPr>
@@ -27009,44 +27279,14 @@
           <w:iCs/>
           <w:noProof/>
         </w:rPr>
-        <w:t>et al.</w:t>
+        <w:t>Proceedings of the National Academy of Sciences of the United States of America</w:t>
       </w:r>
       <w:r>
         <w:rPr>
           <w:rFonts w:ascii="Calibri" w:hAnsi="Calibri" w:cs="Calibri"/>
           <w:noProof/>
         </w:rPr>
-        <w:t xml:space="preserve"> (2018) ‘When is the best time to flower and disperse? A comparative analysis of plant reproductive phenology in the </w:t>
-      </w:r>
-      <w:r>
-        <w:rPr>
-          <w:rFonts w:ascii="Calibri" w:hAnsi="Calibri" w:cs="Calibri"/>
-          <w:noProof/>
-        </w:rPr>
-        <w:t>Mediterranean</w:t>
-      </w:r>
-      <w:r>
-        <w:rPr>
-          <w:rFonts w:ascii="Calibri" w:hAnsi="Calibri" w:cs="Calibri"/>
-          <w:noProof/>
-        </w:rPr>
-        <w:t xml:space="preserve">’, </w:t>
-      </w:r>
-      <w:r>
-        <w:rPr>
-          <w:rFonts w:ascii="Calibri" w:hAnsi="Calibri" w:cs="Calibri"/>
-          <w:i/>
-          <w:iCs/>
-          <w:noProof/>
-        </w:rPr>
-        <w:t>Functional Ecology</w:t>
-      </w:r>
-      <w:r>
-        <w:rPr>
-          <w:rFonts w:ascii="Calibri" w:hAnsi="Calibri" w:cs="Calibri"/>
-          <w:noProof/>
-        </w:rPr>
-        <w:t>, 32(7), pp. 1770–1783. doi: 10.1111/1365-2435.13098.</w:t>
+        <w:t>, 114(50), pp. 13212–13217. doi: 10.1073/pnas.1711221114.</w:t>
       </w:r>
     </w:p>
     <w:p>
@@ -27066,21 +27306,7 @@
           <w:rFonts w:ascii="Calibri" w:hAnsi="Calibri" w:cs="Calibri"/>
           <w:noProof/>
         </w:rPr>
-        <w:t xml:space="preserve">Segrestin, J., Navas, M. L. and Garnier, E. (2020) ‘Reproductive phenology as a dimension of the phenotypic space in 139 plant species from the </w:t>
-      </w:r>
-      <w:r>
-        <w:rPr>
-          <w:rFonts w:ascii="Calibri" w:hAnsi="Calibri" w:cs="Calibri"/>
-          <w:noProof/>
-        </w:rPr>
-        <w:t>Mediterranean</w:t>
-      </w:r>
-      <w:r>
-        <w:rPr>
-          <w:rFonts w:ascii="Calibri" w:hAnsi="Calibri" w:cs="Calibri"/>
-          <w:noProof/>
-        </w:rPr>
-        <w:t xml:space="preserve">’, </w:t>
+        <w:t xml:space="preserve">Segrestin, J. </w:t>
       </w:r>
       <w:r>
         <w:rPr>
@@ -27089,14 +27315,44 @@
           <w:iCs/>
           <w:noProof/>
         </w:rPr>
-        <w:t>New Phytologist</w:t>
+        <w:t>et al.</w:t>
       </w:r>
       <w:r>
         <w:rPr>
           <w:rFonts w:ascii="Calibri" w:hAnsi="Calibri" w:cs="Calibri"/>
           <w:noProof/>
         </w:rPr>
-        <w:t>, 225(2), pp. 740–753. doi: 10.1111/nph.16165.</w:t>
+        <w:t xml:space="preserve"> (2018) ‘When is the best time to flower and disperse? A comparative analysis of plant reproductive phenology in the </w:t>
+      </w:r>
+      <w:r>
+        <w:rPr>
+          <w:rFonts w:ascii="Calibri" w:hAnsi="Calibri" w:cs="Calibri"/>
+          <w:noProof/>
+        </w:rPr>
+        <w:t>Mediterranean</w:t>
+      </w:r>
+      <w:r>
+        <w:rPr>
+          <w:rFonts w:ascii="Calibri" w:hAnsi="Calibri" w:cs="Calibri"/>
+          <w:noProof/>
+        </w:rPr>
+        <w:t xml:space="preserve">’, </w:t>
+      </w:r>
+      <w:r>
+        <w:rPr>
+          <w:rFonts w:ascii="Calibri" w:hAnsi="Calibri" w:cs="Calibri"/>
+          <w:i/>
+          <w:iCs/>
+          <w:noProof/>
+        </w:rPr>
+        <w:t>Functional Ecology</w:t>
+      </w:r>
+      <w:r>
+        <w:rPr>
+          <w:rFonts w:ascii="Calibri" w:hAnsi="Calibri" w:cs="Calibri"/>
+          <w:noProof/>
+        </w:rPr>
+        <w:t>, 32(7), pp. 1770–1783. doi: 10.1111/1365-2435.13098.</w:t>
       </w:r>
     </w:p>
     <w:p>
@@ -27116,7 +27372,21 @@
           <w:rFonts w:ascii="Calibri" w:hAnsi="Calibri" w:cs="Calibri"/>
           <w:noProof/>
         </w:rPr>
-        <w:t xml:space="preserve">Shimono, Y. and Kudo, G. (2005) ‘Comparisons of germination traits of alpine plants between fellfield and snowbed habitats’, </w:t>
+        <w:t xml:space="preserve">Segrestin, J., Navas, M. L. and Garnier, E. (2020) ‘Reproductive phenology as a dimension of the phenotypic space in 139 plant species from the </w:t>
+      </w:r>
+      <w:r>
+        <w:rPr>
+          <w:rFonts w:ascii="Calibri" w:hAnsi="Calibri" w:cs="Calibri"/>
+          <w:noProof/>
+        </w:rPr>
+        <w:t>Mediterranean</w:t>
+      </w:r>
+      <w:r>
+        <w:rPr>
+          <w:rFonts w:ascii="Calibri" w:hAnsi="Calibri" w:cs="Calibri"/>
+          <w:noProof/>
+        </w:rPr>
+        <w:t xml:space="preserve">’, </w:t>
       </w:r>
       <w:r>
         <w:rPr>
@@ -27125,14 +27395,14 @@
           <w:iCs/>
           <w:noProof/>
         </w:rPr>
-        <w:t>Ecological Research</w:t>
+        <w:t>New Phytologist</w:t>
       </w:r>
       <w:r>
         <w:rPr>
           <w:rFonts w:ascii="Calibri" w:hAnsi="Calibri" w:cs="Calibri"/>
           <w:noProof/>
         </w:rPr>
-        <w:t>, 20(2), pp. 189–197. doi: 10.1007/s11284-004-0031-8.</w:t>
+        <w:t>, 225(2), pp. 740–753. doi: 10.1111/nph.16165.</w:t>
       </w:r>
     </w:p>
     <w:p>
@@ -27152,7 +27422,7 @@
           <w:rFonts w:ascii="Calibri" w:hAnsi="Calibri" w:cs="Calibri"/>
           <w:noProof/>
         </w:rPr>
-        <w:t xml:space="preserve">Simons, A. M. (2011) ‘Modes of response to environmental change and the elusive empirical evidence for bet hedging’, </w:t>
+        <w:t xml:space="preserve">Shimono, Y. and Kudo, G. (2005) ‘Comparisons of germination traits of alpine plants between fellfield and snowbed habitats’, </w:t>
       </w:r>
       <w:r>
         <w:rPr>
@@ -27161,14 +27431,14 @@
           <w:iCs/>
           <w:noProof/>
         </w:rPr>
-        <w:t>Proceedings of the Royal Society B: Biological Sciences</w:t>
+        <w:t>Ecological Research</w:t>
       </w:r>
       <w:r>
         <w:rPr>
           <w:rFonts w:ascii="Calibri" w:hAnsi="Calibri" w:cs="Calibri"/>
           <w:noProof/>
         </w:rPr>
-        <w:t>, 278(1712), pp. 1601–1609. doi: 10.1098/rspb.2011.0176.</w:t>
+        <w:t>, 20(2), pp. 189–197. doi: 10.1007/s11284-004-0031-8.</w:t>
       </w:r>
     </w:p>
     <w:p>
@@ -27188,7 +27458,7 @@
           <w:rFonts w:ascii="Calibri" w:hAnsi="Calibri" w:cs="Calibri"/>
           <w:noProof/>
         </w:rPr>
-        <w:t xml:space="preserve">Thomson, Di. M., King, R. A. and Schultz, E. L. (2017) ‘Between invaders and a risky place: Exotic grasses alter demographic tradeoffs of native forb germination timing’, </w:t>
+        <w:t xml:space="preserve">Simons, A. M. (2011) ‘Modes of response to environmental change and the elusive empirical evidence for bet hedging’, </w:t>
       </w:r>
       <w:r>
         <w:rPr>
@@ -27197,14 +27467,14 @@
           <w:iCs/>
           <w:noProof/>
         </w:rPr>
-        <w:t>Ecosphere</w:t>
+        <w:t>Proceedings of the Royal Society B: Biological Sciences</w:t>
       </w:r>
       <w:r>
         <w:rPr>
           <w:rFonts w:ascii="Calibri" w:hAnsi="Calibri" w:cs="Calibri"/>
           <w:noProof/>
         </w:rPr>
-        <w:t>, 8(10). doi: 10.1002/ecs2.1987.</w:t>
+        <w:t>, 278(1712), pp. 1601–1609. doi: 10.1098/rspb.2011.0176.</w:t>
       </w:r>
     </w:p>
     <w:p>
@@ -27223,9 +27493,8 @@
         <w:rPr>
           <w:rFonts w:ascii="Calibri" w:hAnsi="Calibri" w:cs="Calibri"/>
           <w:noProof/>
-          <w:lang w:val="es-ES"/>
-        </w:rPr>
-        <w:t xml:space="preserve">Tudela-Isanta, M., Fernández-Pascual, E., </w:t>
+        </w:rPr>
+        <w:t xml:space="preserve">Thomson, Di. M., King, R. A. and Schultz, E. L. (2017) ‘Between invaders and a risky place: Exotic grasses alter demographic tradeoffs of native forb germination timing’, </w:t>
       </w:r>
       <w:r>
         <w:rPr>
@@ -27233,40 +27502,15 @@
           <w:i/>
           <w:iCs/>
           <w:noProof/>
-          <w:lang w:val="es-ES"/>
-        </w:rPr>
-        <w:t>et al.</w:t>
+        </w:rPr>
+        <w:t>Ecosphere</w:t>
       </w:r>
       <w:r>
         <w:rPr>
           <w:rFonts w:ascii="Calibri" w:hAnsi="Calibri" w:cs="Calibri"/>
           <w:noProof/>
-          <w:lang w:val="es-ES"/>
-        </w:rPr>
-        <w:t xml:space="preserve"> </w:t>
-      </w:r>
-      <w:r>
-        <w:rPr>
-          <w:rFonts w:ascii="Calibri" w:hAnsi="Calibri" w:cs="Calibri"/>
-          <w:noProof/>
-        </w:rPr>
-        <w:t xml:space="preserve">(2018) ‘Habitat-related seed germination traits in alpine habitats’, </w:t>
-      </w:r>
-      <w:r>
-        <w:rPr>
-          <w:rFonts w:ascii="Calibri" w:hAnsi="Calibri" w:cs="Calibri"/>
-          <w:i/>
-          <w:iCs/>
-          <w:noProof/>
-        </w:rPr>
-        <w:t>Ecology and Evolution</w:t>
-      </w:r>
-      <w:r>
-        <w:rPr>
-          <w:rFonts w:ascii="Calibri" w:hAnsi="Calibri" w:cs="Calibri"/>
-          <w:noProof/>
-        </w:rPr>
-        <w:t>, 8(1), pp. 150–161. doi: 10.1002/ece3.3539.</w:t>
+        </w:rPr>
+        <w:t>, 8(10). doi: 10.1002/ecs2.1987.</w:t>
       </w:r>
     </w:p>
     <w:p>
@@ -27287,7 +27531,7 @@
           <w:noProof/>
           <w:lang w:val="es-ES"/>
         </w:rPr>
-        <w:t xml:space="preserve">Tudela-Isanta, M., Ladouceur, E., </w:t>
+        <w:t xml:space="preserve">Tudela-Isanta, M., Fernández-Pascual, E., </w:t>
       </w:r>
       <w:r>
         <w:rPr>
@@ -27312,7 +27556,7 @@
           <w:rFonts w:ascii="Calibri" w:hAnsi="Calibri" w:cs="Calibri"/>
           <w:noProof/>
         </w:rPr>
-        <w:t xml:space="preserve">(2018) ‘The seed germination niche limits the distribution of some plant species in calcareous or siliceous alpine bedrocks’, </w:t>
+        <w:t xml:space="preserve">(2018) ‘Habitat-related seed germination traits in alpine habitats’, </w:t>
       </w:r>
       <w:r>
         <w:rPr>
@@ -27321,14 +27565,14 @@
           <w:iCs/>
           <w:noProof/>
         </w:rPr>
-        <w:t>Alpine Botany</w:t>
+        <w:t>Ecology and Evolution</w:t>
       </w:r>
       <w:r>
         <w:rPr>
           <w:rFonts w:ascii="Calibri" w:hAnsi="Calibri" w:cs="Calibri"/>
           <w:noProof/>
         </w:rPr>
-        <w:t>, 128(1), pp. 83–95. doi: 10.1007/s00035-018-0199-0.</w:t>
+        <w:t>, 8(1), pp. 150–161. doi: 10.1002/ece3.3539.</w:t>
       </w:r>
     </w:p>
     <w:p>
@@ -27347,9 +27591,9 @@
         <w:rPr>
           <w:rFonts w:ascii="Calibri" w:hAnsi="Calibri" w:cs="Calibri"/>
           <w:noProof/>
-        </w:rPr>
-        <w:lastRenderedPageBreak/>
-        <w:t xml:space="preserve">Verdú, A. and Traveset, A. (2005) ‘EARLY EMERGENCE ENHANCES PLANT FITNESS: A PHYLOGENETICALLY CONTROLLED META-ANALYSIS’, </w:t>
+          <w:lang w:val="es-ES"/>
+        </w:rPr>
+        <w:t xml:space="preserve">Tudela-Isanta, M., Ladouceur, E., </w:t>
       </w:r>
       <w:r>
         <w:rPr>
@@ -27357,15 +27601,40 @@
           <w:i/>
           <w:iCs/>
           <w:noProof/>
-        </w:rPr>
-        <w:t>Ecology</w:t>
+          <w:lang w:val="es-ES"/>
+        </w:rPr>
+        <w:t>et al.</w:t>
       </w:r>
       <w:r>
         <w:rPr>
           <w:rFonts w:ascii="Calibri" w:hAnsi="Calibri" w:cs="Calibri"/>
           <w:noProof/>
-        </w:rPr>
-        <w:t>, 86(6), pp. 1385–1394. doi: 10.1890/04-1647.</w:t>
+          <w:lang w:val="es-ES"/>
+        </w:rPr>
+        <w:t xml:space="preserve"> </w:t>
+      </w:r>
+      <w:r>
+        <w:rPr>
+          <w:rFonts w:ascii="Calibri" w:hAnsi="Calibri" w:cs="Calibri"/>
+          <w:noProof/>
+        </w:rPr>
+        <w:t xml:space="preserve">(2018) ‘The seed germination niche limits the distribution of some plant species in calcareous or siliceous alpine bedrocks’, </w:t>
+      </w:r>
+      <w:r>
+        <w:rPr>
+          <w:rFonts w:ascii="Calibri" w:hAnsi="Calibri" w:cs="Calibri"/>
+          <w:i/>
+          <w:iCs/>
+          <w:noProof/>
+        </w:rPr>
+        <w:t>Alpine Botany</w:t>
+      </w:r>
+      <w:r>
+        <w:rPr>
+          <w:rFonts w:ascii="Calibri" w:hAnsi="Calibri" w:cs="Calibri"/>
+          <w:noProof/>
+        </w:rPr>
+        <w:t>, 128(1), pp. 83–95. doi: 10.1007/s00035-018-0199-0.</w:t>
       </w:r>
     </w:p>
     <w:p>
@@ -27385,7 +27654,8 @@
           <w:rFonts w:ascii="Calibri" w:hAnsi="Calibri" w:cs="Calibri"/>
           <w:noProof/>
         </w:rPr>
-        <w:t xml:space="preserve">Wagner, I. and Simons, A. M. (2009) ‘Divergence in Germination Traits among Arctic and Alpinepopulations of Koenigia islandica: Light Requirements’, </w:t>
+        <w:lastRenderedPageBreak/>
+        <w:t xml:space="preserve">Verdú, A. and Traveset, A. (2005) ‘EARLY EMERGENCE ENHANCES PLANT FITNESS: A PHYLOGENETICALLY CONTROLLED META-ANALYSIS’, </w:t>
       </w:r>
       <w:r>
         <w:rPr>
@@ -27394,14 +27664,14 @@
           <w:iCs/>
           <w:noProof/>
         </w:rPr>
-        <w:t>Plant Ecology</w:t>
+        <w:t>Ecology</w:t>
       </w:r>
       <w:r>
         <w:rPr>
           <w:rFonts w:ascii="Calibri" w:hAnsi="Calibri" w:cs="Calibri"/>
           <w:noProof/>
         </w:rPr>
-        <w:t>, 204(1), pp. 145–153. doi: 10.1007/sl 1258-009-9578-3.</w:t>
+        <w:t>, 86(6), pp. 1385–1394. doi: 10.1890/04-1647.</w:t>
       </w:r>
     </w:p>
     <w:p>
@@ -27420,9 +27690,8 @@
         <w:rPr>
           <w:rFonts w:ascii="Calibri" w:hAnsi="Calibri" w:cs="Calibri"/>
           <w:noProof/>
-          <w:lang w:val="fr-FR"/>
-        </w:rPr>
-        <w:t xml:space="preserve">Walck, J. L. </w:t>
+        </w:rPr>
+        <w:t xml:space="preserve">Wagner, I. and Simons, A. M. (2009) ‘Divergence in Germination Traits among Arctic and Alpinepopulations of Koenigia islandica: Light Requirements’, </w:t>
       </w:r>
       <w:r>
         <w:rPr>
@@ -27430,24 +27699,36 @@
           <w:i/>
           <w:iCs/>
           <w:noProof/>
+        </w:rPr>
+        <w:t>Plant Ecology</w:t>
+      </w:r>
+      <w:r>
+        <w:rPr>
+          <w:rFonts w:ascii="Calibri" w:hAnsi="Calibri" w:cs="Calibri"/>
+          <w:noProof/>
+        </w:rPr>
+        <w:t>, 204(1), pp. 145–153. doi: 10.1007/sl 1258-009-9578-3.</w:t>
+      </w:r>
+    </w:p>
+    <w:p>
+      <w:pPr>
+        <w:widowControl w:val="0"/>
+        <w:autoSpaceDE w:val="0"/>
+        <w:autoSpaceDN w:val="0"/>
+        <w:adjustRightInd w:val="0"/>
+        <w:spacing w:line="480" w:lineRule="auto"/>
+        <w:rPr>
+          <w:rFonts w:ascii="Calibri" w:hAnsi="Calibri" w:cs="Calibri"/>
+          <w:noProof/>
+        </w:rPr>
+      </w:pPr>
+      <w:r>
+        <w:rPr>
+          <w:rFonts w:ascii="Calibri" w:hAnsi="Calibri" w:cs="Calibri"/>
+          <w:noProof/>
           <w:lang w:val="fr-FR"/>
         </w:rPr>
-        <w:t>et al.</w:t>
-      </w:r>
-      <w:r>
-        <w:rPr>
-          <w:rFonts w:ascii="Calibri" w:hAnsi="Calibri" w:cs="Calibri"/>
-          <w:noProof/>
-          <w:lang w:val="fr-FR"/>
-        </w:rPr>
-        <w:t xml:space="preserve"> </w:t>
-      </w:r>
-      <w:r>
-        <w:rPr>
-          <w:rFonts w:ascii="Calibri" w:hAnsi="Calibri" w:cs="Calibri"/>
-          <w:noProof/>
-        </w:rPr>
-        <w:t xml:space="preserve">(2011) ‘Climate change and plant regeneration from seed’, </w:t>
+        <w:t xml:space="preserve">Walck, J. L. </w:t>
       </w:r>
       <w:r>
         <w:rPr>
@@ -27455,6 +27736,31 @@
           <w:i/>
           <w:iCs/>
           <w:noProof/>
+          <w:lang w:val="fr-FR"/>
+        </w:rPr>
+        <w:t>et al.</w:t>
+      </w:r>
+      <w:r>
+        <w:rPr>
+          <w:rFonts w:ascii="Calibri" w:hAnsi="Calibri" w:cs="Calibri"/>
+          <w:noProof/>
+          <w:lang w:val="fr-FR"/>
+        </w:rPr>
+        <w:t xml:space="preserve"> </w:t>
+      </w:r>
+      <w:r>
+        <w:rPr>
+          <w:rFonts w:ascii="Calibri" w:hAnsi="Calibri" w:cs="Calibri"/>
+          <w:noProof/>
+        </w:rPr>
+        <w:t xml:space="preserve">(2011) ‘Climate change and plant regeneration from seed’, </w:t>
+      </w:r>
+      <w:r>
+        <w:rPr>
+          <w:rFonts w:ascii="Calibri" w:hAnsi="Calibri" w:cs="Calibri"/>
+          <w:i/>
+          <w:iCs/>
+          <w:noProof/>
         </w:rPr>
         <w:t>Global Change Biology</w:t>
       </w:r>
@@ -27465,6 +27771,34 @@
         </w:rPr>
         <w:t>, 17(6), pp. 2145–2161. doi: 10.1111/j.1365-2486.2010.02368.x.</w:t>
       </w:r>
+    </w:p>
+    <w:p>
+      <w:pPr>
+        <w:widowControl w:val="0"/>
+        <w:autoSpaceDE w:val="0"/>
+        <w:autoSpaceDN w:val="0"/>
+        <w:adjustRightInd w:val="0"/>
+        <w:spacing w:line="480" w:lineRule="auto"/>
+        <w:rPr>
+          <w:rFonts w:ascii="Calibri" w:hAnsi="Calibri" w:cs="Calibri"/>
+          <w:noProof/>
+        </w:rPr>
+      </w:pPr>
+      <w:r>
+        <w:rPr>
+          <w:rFonts w:ascii="Calibri" w:hAnsi="Calibri" w:cs="Calibri"/>
+          <w:noProof/>
+        </w:rPr>
+        <w:t xml:space="preserve">Zenodo with public data repository. </w:t>
+      </w:r>
+      <w:hyperlink r:id="rId12" w:history="1">
+        <w:r>
+          <w:rPr>
+            <w:rStyle w:val="Hipervnculo"/>
+          </w:rPr>
+          <w:t>https://zenodo.org/doi/10.5281/zenodo.11242675</w:t>
+        </w:r>
+      </w:hyperlink>
     </w:p>
     <w:p>
       <w:pPr>
@@ -29094,7 +29428,7 @@
       </w:pPr>
     </w:p>
     <w:sectPr>
-      <w:footerReference w:type="default" r:id="rId12"/>
+      <w:footerReference w:type="default" r:id="rId13"/>
       <w:pgSz w:w="11906" w:h="16838"/>
       <w:pgMar w:top="1417" w:right="1701" w:bottom="1417" w:left="1701" w:header="708" w:footer="708" w:gutter="0"/>
       <w:lnNumType w:countBy="1" w:restart="continuous"/>
@@ -29161,7 +29495,7 @@
             <w:noProof/>
             <w:lang w:val="es-ES"/>
           </w:rPr>
-          <w:t>21</w:t>
+          <w:t>10</w:t>
         </w:r>
         <w:r>
           <w:fldChar w:fldCharType="end"/>
@@ -34498,7 +34832,7 @@
 </file>
 
 <file path=customXml/itemProps1.xml><?xml version="1.0" encoding="utf-8"?>
-<ds:datastoreItem xmlns:ds="http://schemas.openxmlformats.org/officeDocument/2006/customXml" ds:itemID="{DF1524CA-81D7-4796-ADB8-198AF4377CD9}">
+<ds:datastoreItem xmlns:ds="http://schemas.openxmlformats.org/officeDocument/2006/customXml" ds:itemID="{1971475A-25EA-430E-A6E7-DFBBEABE1680}">
   <ds:schemaRefs>
     <ds:schemaRef ds:uri="http://schemas.openxmlformats.org/officeDocument/2006/bibliography"/>
   </ds:schemaRefs>

</xml_diff>